<commit_message>
Edit linkedIn and Github links
</commit_message>
<xml_diff>
--- a/Aya's Resume.docx
+++ b/Aya's Resume.docx
@@ -1,31 +1,28 @@
 
 <file path=word/document.xml><?xml version="1.0" encoding="utf-8"?>
-<w:document xmlns:ve="http://schemas.openxmlformats.org/markup-compatibility/2006" xmlns:o="urn:schemas-microsoft-com:office:office" xmlns:r="http://schemas.openxmlformats.org/officeDocument/2006/relationships" xmlns:m="http://schemas.openxmlformats.org/officeDocument/2006/math" xmlns:v="urn:schemas-microsoft-com:vml" xmlns:wp="http://schemas.openxmlformats.org/drawingml/2006/wordprocessingDrawing" xmlns:w10="urn:schemas-microsoft-com:office:word" xmlns:w="http://schemas.openxmlformats.org/wordprocessingml/2006/main" xmlns:wne="http://schemas.microsoft.com/office/word/2006/wordml" xmlns:a="http://schemas.openxmlformats.org/drawingml/2006/main" xmlns:pic="http://schemas.openxmlformats.org/drawingml/2006/picture" xml:space="preserve">
+<w:document xmlns:wpc="http://schemas.microsoft.com/office/word/2010/wordprocessingCanvas" xmlns:cx="http://schemas.microsoft.com/office/drawing/2014/chartex" xmlns:cx1="http://schemas.microsoft.com/office/drawing/2015/9/8/chartex" xmlns:cx2="http://schemas.microsoft.com/office/drawing/2015/10/21/chartex" xmlns:cx3="http://schemas.microsoft.com/office/drawing/2016/5/9/chartex" xmlns:cx4="http://schemas.microsoft.com/office/drawing/2016/5/10/chartex" xmlns:cx5="http://schemas.microsoft.com/office/drawing/2016/5/11/chartex" xmlns:cx6="http://schemas.microsoft.com/office/drawing/2016/5/12/chartex" xmlns:cx7="http://schemas.microsoft.com/office/drawing/2016/5/13/chartex" xmlns:cx8="http://schemas.microsoft.com/office/drawing/2016/5/14/chartex" xmlns:mc="http://schemas.openxmlformats.org/markup-compatibility/2006" xmlns:aink="http://schemas.microsoft.com/office/drawing/2016/ink" xmlns:am3d="http://schemas.microsoft.com/office/drawing/2017/model3d" xmlns:o="urn:schemas-microsoft-com:office:office" xmlns:oel="http://schemas.microsoft.com/office/2019/extlst" xmlns:r="http://schemas.openxmlformats.org/officeDocument/2006/relationships" xmlns:m="http://schemas.openxmlformats.org/officeDocument/2006/math" xmlns:v="urn:schemas-microsoft-com:vml" xmlns:wp14="http://schemas.microsoft.com/office/word/2010/wordprocessingDrawing" xmlns:wp="http://schemas.openxmlformats.org/drawingml/2006/wordprocessingDrawing" xmlns:w10="urn:schemas-microsoft-com:office:word" xmlns:w="http://schemas.openxmlformats.org/wordprocessingml/2006/main" xmlns:w14="http://schemas.microsoft.com/office/word/2010/wordml" xmlns:w15="http://schemas.microsoft.com/office/word/2012/wordml" xmlns:w16cex="http://schemas.microsoft.com/office/word/2018/wordml/cex" xmlns:w16cid="http://schemas.microsoft.com/office/word/2016/wordml/cid" xmlns:w16="http://schemas.microsoft.com/office/word/2018/wordml" xmlns:w16sdtdh="http://schemas.microsoft.com/office/word/2020/wordml/sdtdatahash" xmlns:w16se="http://schemas.microsoft.com/office/word/2015/wordml/symex" xmlns:wpg="http://schemas.microsoft.com/office/word/2010/wordprocessingGroup" xmlns:wpi="http://schemas.microsoft.com/office/word/2010/wordprocessingInk" xmlns:wne="http://schemas.microsoft.com/office/word/2006/wordml" xmlns:wps="http://schemas.microsoft.com/office/word/2010/wordprocessingShape" mc:Ignorable="w14 w15 w16se w16cid w16 w16cex w16sdtdh wp14">
   <w:body>
     <w:p>
       <w:pPr>
         <w:pStyle w:val="Title"/>
       </w:pPr>
       <w:r>
-        <w:rPr/>
         <w:t>Aya</w:t>
       </w:r>
       <w:r>
         <w:rPr>
           <w:spacing w:val="-1"/>
         </w:rPr>
-        <w:t> </w:t>
-      </w:r>
-      <w:r>
-        <w:rPr/>
+        <w:t xml:space="preserve"> </w:t>
+      </w:r>
+      <w:r>
         <w:t>Mohamed</w:t>
       </w:r>
     </w:p>
     <w:p>
       <w:pPr>
         <w:spacing w:before="29"/>
-        <w:ind w:left="138" w:right="0" w:firstLine="0"/>
-        <w:jc w:val="left"/>
+        <w:ind w:left="138"/>
         <w:rPr>
           <w:sz w:val="24"/>
         </w:rPr>
@@ -43,7 +40,7 @@
           <w:spacing w:val="2"/>
           <w:sz w:val="24"/>
         </w:rPr>
-        <w:t> </w:t>
+        <w:t xml:space="preserve"> </w:t>
       </w:r>
       <w:r>
         <w:rPr>
@@ -58,7 +55,7 @@
           <w:spacing w:val="1"/>
           <w:sz w:val="24"/>
         </w:rPr>
-        <w:t> </w:t>
+        <w:t xml:space="preserve"> </w:t>
       </w:r>
       <w:r>
         <w:rPr>
@@ -100,11 +97,11 @@
     </w:p>
     <w:p>
       <w:pPr>
-        <w:spacing w:after="0"/>
         <w:sectPr>
           <w:type w:val="continuous"/>
           <w:pgSz w:w="11900" w:h="16840"/>
-          <w:pgMar w:top="380" w:bottom="280" w:left="360" w:right="640"/>
+          <w:pgMar w:top="380" w:right="640" w:bottom="280" w:left="360" w:header="720" w:footer="720" w:gutter="0"/>
+          <w:cols w:space="720"/>
         </w:sectPr>
       </w:pPr>
     </w:p>
@@ -127,37 +124,33 @@
         <w:spacing w:before="154"/>
       </w:pPr>
       <w:r>
-        <w:rPr/>
         <w:t>Sr.</w:t>
       </w:r>
       <w:r>
         <w:rPr>
           <w:spacing w:val="-4"/>
         </w:rPr>
-        <w:t> </w:t>
-      </w:r>
-      <w:r>
-        <w:rPr/>
+        <w:t xml:space="preserve"> </w:t>
+      </w:r>
+      <w:r>
         <w:t>Quality</w:t>
       </w:r>
       <w:r>
         <w:rPr>
           <w:spacing w:val="-4"/>
         </w:rPr>
-        <w:t> </w:t>
-      </w:r>
-      <w:r>
-        <w:rPr/>
+        <w:t xml:space="preserve"> </w:t>
+      </w:r>
+      <w:r>
         <w:t>Control</w:t>
       </w:r>
       <w:r>
         <w:rPr>
           <w:spacing w:val="-3"/>
         </w:rPr>
-        <w:t> </w:t>
-      </w:r>
-      <w:r>
-        <w:rPr/>
+        <w:t xml:space="preserve"> </w:t>
+      </w:r>
+      <w:r>
         <w:t>Engineer</w:t>
       </w:r>
     </w:p>
@@ -166,25 +159,22 @@
         <w:pStyle w:val="Heading3"/>
       </w:pPr>
       <w:r>
-        <w:rPr/>
         <w:t>TPay</w:t>
       </w:r>
       <w:r>
         <w:rPr>
           <w:spacing w:val="-11"/>
         </w:rPr>
-        <w:t> </w:t>
-      </w:r>
-      <w:r>
-        <w:rPr/>
+        <w:t xml:space="preserve"> </w:t>
+      </w:r>
+      <w:r>
         <w:t>Mobile</w:t>
       </w:r>
     </w:p>
     <w:p>
       <w:pPr>
-        <w:spacing w:line="333" w:lineRule="auto" w:before="65"/>
-        <w:ind w:left="138" w:right="3274" w:firstLine="0"/>
-        <w:jc w:val="left"/>
+        <w:spacing w:before="65" w:line="333" w:lineRule="auto"/>
+        <w:ind w:left="138" w:right="3274"/>
         <w:rPr>
           <w:rFonts w:ascii="Arial"/>
           <w:i/>
@@ -211,7 +201,7 @@
           <w:spacing w:val="1"/>
           <w:sz w:val="16"/>
         </w:rPr>
-        <w:t> </w:t>
+        <w:t xml:space="preserve"> </w:t>
       </w:r>
       <w:r>
         <w:rPr>
@@ -226,20 +216,19 @@
     </w:p>
     <w:p>
       <w:pPr>
-        <w:spacing w:line="170" w:lineRule="exact" w:before="0"/>
-        <w:ind w:left="316" w:right="0" w:firstLine="0"/>
-        <w:jc w:val="left"/>
-        <w:rPr>
-          <w:sz w:val="18"/>
-        </w:rPr>
-      </w:pPr>
-      <w:r>
-        <w:rPr/>
-        <w:pict>
-          <v:shape style="position:absolute;margin-left:24.9095pt;margin-top:.897876pt;width:3.9pt;height:3.9pt;mso-position-horizontal-relative:page;mso-position-vertical-relative:paragraph;z-index:15734272" coordorigin="498,18" coordsize="78,78" path="m537,96l522,93,509,84,501,72,498,57,501,42,509,29,522,21,537,18,552,21,565,29,570,37,526,37,518,46,518,68,526,76,570,76,565,84,552,93,537,96xm570,76l548,76,556,68,556,46,548,37,570,37,573,42,576,57,573,72,570,76xe" filled="true" fillcolor="#303b4d" stroked="false">
-            <v:path arrowok="t"/>
-            <v:fill type="solid"/>
-            <w10:wrap type="none"/>
+        <w:spacing w:line="170" w:lineRule="exact"/>
+        <w:ind w:left="316"/>
+        <w:rPr>
+          <w:sz w:val="18"/>
+        </w:rPr>
+      </w:pPr>
+      <w:r>
+        <w:pict w14:anchorId="6F226440">
+          <v:shape id="_x0000_s1074" style="position:absolute;left:0;text-align:left;margin-left:24.9pt;margin-top:.9pt;width:3.9pt;height:3.9pt;z-index:15734272;mso-position-horizontal-relative:page" coordorigin="498,18" coordsize="78,78" o:spt="100" adj="0,,0" path="m537,96l522,93,509,84,501,72,498,57r3,-15l509,29r13,-8l537,18r15,3l565,29r5,8l526,37r-8,9l518,68r8,8l570,76r-5,8l552,93r-15,3xm570,76r-22,l556,68r,-22l548,37r22,l573,42r3,15l573,72r-3,4xe" fillcolor="#303b4d" stroked="f">
+            <v:stroke joinstyle="round"/>
+            <v:formulas/>
+            <v:path arrowok="t" o:connecttype="segments"/>
+            <w10:wrap anchorx="page"/>
           </v:shape>
         </w:pict>
       </w:r>
@@ -254,7 +243,7 @@
           <w:spacing w:val="2"/>
           <w:sz w:val="18"/>
         </w:rPr>
-        <w:t> </w:t>
+        <w:t xml:space="preserve"> </w:t>
       </w:r>
       <w:r>
         <w:rPr>
@@ -267,7 +256,7 @@
           <w:spacing w:val="3"/>
           <w:sz w:val="18"/>
         </w:rPr>
-        <w:t> </w:t>
+        <w:t xml:space="preserve"> </w:t>
       </w:r>
       <w:r>
         <w:rPr>
@@ -280,7 +269,7 @@
           <w:spacing w:val="1"/>
           <w:sz w:val="18"/>
         </w:rPr>
-        <w:t> </w:t>
+        <w:t xml:space="preserve"> </w:t>
       </w:r>
       <w:r>
         <w:rPr>
@@ -293,7 +282,7 @@
           <w:spacing w:val="3"/>
           <w:sz w:val="18"/>
         </w:rPr>
-        <w:t> </w:t>
+        <w:t xml:space="preserve"> </w:t>
       </w:r>
       <w:r>
         <w:rPr>
@@ -306,7 +295,7 @@
           <w:spacing w:val="2"/>
           <w:sz w:val="18"/>
         </w:rPr>
-        <w:t> </w:t>
+        <w:t xml:space="preserve"> </w:t>
       </w:r>
       <w:r>
         <w:rPr>
@@ -317,30 +306,29 @@
     </w:p>
     <w:p>
       <w:pPr>
-        <w:spacing w:line="350" w:lineRule="auto" w:before="93"/>
-        <w:ind w:left="316" w:right="1121" w:firstLine="0"/>
-        <w:jc w:val="left"/>
-        <w:rPr>
-          <w:sz w:val="18"/>
-        </w:rPr>
-      </w:pPr>
-      <w:r>
-        <w:rPr/>
-        <w:pict>
-          <v:shape style="position:absolute;margin-left:24.9095pt;margin-top:7.233684pt;width:3.9pt;height:3.9pt;mso-position-horizontal-relative:page;mso-position-vertical-relative:paragraph;z-index:15734784" coordorigin="498,145" coordsize="78,78" path="m537,222l522,219,509,211,501,199,498,184,501,168,509,156,522,148,537,145,552,148,565,156,570,164,526,164,518,173,518,194,526,203,570,203,565,211,552,219,537,222xm570,203l548,203,556,194,556,173,548,164,570,164,573,168,576,184,573,199,570,203xe" filled="true" fillcolor="#303b4d" stroked="false">
-            <v:path arrowok="t"/>
-            <v:fill type="solid"/>
-            <w10:wrap type="none"/>
+        <w:spacing w:before="93" w:line="350" w:lineRule="auto"/>
+        <w:ind w:left="316" w:right="1121"/>
+        <w:rPr>
+          <w:sz w:val="18"/>
+        </w:rPr>
+      </w:pPr>
+      <w:r>
+        <w:pict w14:anchorId="156CE011">
+          <v:shape id="_x0000_s1073" style="position:absolute;left:0;text-align:left;margin-left:24.9pt;margin-top:7.25pt;width:3.9pt;height:3.9pt;z-index:15734784;mso-position-horizontal-relative:page" coordorigin="498,145" coordsize="78,78" o:spt="100" adj="0,,0" path="m537,222r-15,-3l509,211r-8,-12l498,184r3,-16l509,156r13,-8l537,145r15,3l565,156r5,8l526,164r-8,9l518,194r8,9l570,203r-5,8l552,219r-15,3xm570,203r-22,l556,194r,-21l548,164r22,l573,168r3,16l573,199r-3,4xe" fillcolor="#303b4d" stroked="f">
+            <v:stroke joinstyle="round"/>
+            <v:formulas/>
+            <v:path arrowok="t" o:connecttype="segments"/>
+            <w10:wrap anchorx="page"/>
           </v:shape>
         </w:pict>
       </w:r>
       <w:r>
-        <w:rPr/>
-        <w:pict>
-          <v:shape style="position:absolute;margin-left:24.9095pt;margin-top:22.087973pt;width:3.9pt;height:3.9pt;mso-position-horizontal-relative:page;mso-position-vertical-relative:paragraph;z-index:15735296" coordorigin="498,442" coordsize="78,78" path="m537,519l522,516,509,508,501,496,498,481,501,465,509,453,522,445,537,442,552,445,565,453,570,461,526,461,518,470,518,491,526,500,570,500,565,508,552,516,537,519xm570,500l548,500,556,491,556,470,548,461,570,461,573,465,576,481,573,496,570,500xe" filled="true" fillcolor="#303b4d" stroked="false">
-            <v:path arrowok="t"/>
-            <v:fill type="solid"/>
-            <w10:wrap type="none"/>
+        <w:pict w14:anchorId="0CDCA68C">
+          <v:shape id="_x0000_s1072" style="position:absolute;left:0;text-align:left;margin-left:24.9pt;margin-top:22.1pt;width:3.9pt;height:3.9pt;z-index:15735296;mso-position-horizontal-relative:page" coordorigin="498,442" coordsize="78,78" o:spt="100" adj="0,,0" path="m537,519r-15,-3l509,508r-8,-12l498,481r3,-16l509,453r13,-8l537,442r15,3l565,453r5,8l526,461r-8,9l518,491r8,9l570,500r-5,8l552,516r-15,3xm570,500r-22,l556,491r,-21l548,461r22,l573,465r3,16l573,496r-3,4xe" fillcolor="#303b4d" stroked="f">
+            <v:stroke joinstyle="round"/>
+            <v:formulas/>
+            <v:path arrowok="t" o:connecttype="segments"/>
+            <w10:wrap anchorx="page"/>
           </v:shape>
         </w:pict>
       </w:r>
@@ -355,7 +343,7 @@
           <w:spacing w:val="16"/>
           <w:sz w:val="18"/>
         </w:rPr>
-        <w:t> </w:t>
+        <w:t xml:space="preserve"> </w:t>
       </w:r>
       <w:r>
         <w:rPr>
@@ -368,7 +356,7 @@
           <w:spacing w:val="14"/>
           <w:sz w:val="18"/>
         </w:rPr>
-        <w:t> </w:t>
+        <w:t xml:space="preserve"> </w:t>
       </w:r>
       <w:r>
         <w:rPr>
@@ -381,7 +369,7 @@
           <w:spacing w:val="17"/>
           <w:sz w:val="18"/>
         </w:rPr>
-        <w:t> </w:t>
+        <w:t xml:space="preserve"> </w:t>
       </w:r>
       <w:r>
         <w:rPr>
@@ -394,7 +382,7 @@
           <w:spacing w:val="-45"/>
           <w:sz w:val="18"/>
         </w:rPr>
-        <w:t> </w:t>
+        <w:t xml:space="preserve"> </w:t>
       </w:r>
       <w:r>
         <w:rPr>
@@ -407,7 +395,7 @@
           <w:spacing w:val="-10"/>
           <w:sz w:val="18"/>
         </w:rPr>
-        <w:t> </w:t>
+        <w:t xml:space="preserve"> </w:t>
       </w:r>
       <w:r>
         <w:rPr>
@@ -420,7 +408,7 @@
           <w:spacing w:val="-8"/>
           <w:sz w:val="18"/>
         </w:rPr>
-        <w:t> </w:t>
+        <w:t xml:space="preserve"> </w:t>
       </w:r>
       <w:r>
         <w:rPr>
@@ -433,7 +421,7 @@
           <w:spacing w:val="-10"/>
           <w:sz w:val="18"/>
         </w:rPr>
-        <w:t> </w:t>
+        <w:t xml:space="preserve"> </w:t>
       </w:r>
       <w:r>
         <w:rPr>
@@ -446,7 +434,7 @@
           <w:spacing w:val="-7"/>
           <w:sz w:val="18"/>
         </w:rPr>
-        <w:t> </w:t>
+        <w:t xml:space="preserve"> </w:t>
       </w:r>
       <w:r>
         <w:rPr>
@@ -457,20 +445,19 @@
     </w:p>
     <w:p>
       <w:pPr>
-        <w:spacing w:line="259" w:lineRule="auto" w:before="0"/>
-        <w:ind w:left="316" w:right="0" w:firstLine="0"/>
-        <w:jc w:val="left"/>
-        <w:rPr>
-          <w:sz w:val="18"/>
-        </w:rPr>
-      </w:pPr>
-      <w:r>
-        <w:rPr/>
-        <w:pict>
-          <v:shape style="position:absolute;margin-left:24.9095pt;margin-top:2.583704pt;width:3.9pt;height:3.9pt;mso-position-horizontal-relative:page;mso-position-vertical-relative:paragraph;z-index:15735808" coordorigin="498,52" coordsize="78,78" path="m537,129l522,126,509,118,501,106,498,91,501,75,509,63,522,55,537,52,552,55,565,63,570,71,526,71,518,80,518,101,526,110,570,110,565,118,552,126,537,129xm570,110l548,110,556,101,556,80,548,71,570,71,573,75,576,91,573,106,570,110xe" filled="true" fillcolor="#303b4d" stroked="false">
-            <v:path arrowok="t"/>
-            <v:fill type="solid"/>
-            <w10:wrap type="none"/>
+        <w:spacing w:line="259" w:lineRule="auto"/>
+        <w:ind w:left="316"/>
+        <w:rPr>
+          <w:sz w:val="18"/>
+        </w:rPr>
+      </w:pPr>
+      <w:r>
+        <w:pict w14:anchorId="07EE0F72">
+          <v:shape id="_x0000_s1071" style="position:absolute;left:0;text-align:left;margin-left:24.9pt;margin-top:2.6pt;width:3.9pt;height:3.9pt;z-index:15735808;mso-position-horizontal-relative:page" coordorigin="498,52" coordsize="78,78" o:spt="100" adj="0,,0" path="m537,129r-15,-3l509,118r-8,-12l498,91r3,-16l509,63r13,-8l537,52r15,3l565,63r5,8l526,71r-8,9l518,101r8,9l570,110r-5,8l552,126r-15,3xm570,110r-22,l556,101r,-21l548,71r22,l573,75r3,16l573,106r-3,4xe" fillcolor="#303b4d" stroked="f">
+            <v:stroke joinstyle="round"/>
+            <v:formulas/>
+            <v:path arrowok="t" o:connecttype="segments"/>
+            <w10:wrap anchorx="page"/>
           </v:shape>
         </w:pict>
       </w:r>
@@ -488,7 +475,7 @@
           <w:w w:val="105"/>
           <w:sz w:val="18"/>
         </w:rPr>
-        <w:t> </w:t>
+        <w:t xml:space="preserve"> </w:t>
       </w:r>
       <w:r>
         <w:rPr>
@@ -504,7 +491,7 @@
           <w:w w:val="105"/>
           <w:sz w:val="18"/>
         </w:rPr>
-        <w:t> </w:t>
+        <w:t xml:space="preserve"> </w:t>
       </w:r>
       <w:r>
         <w:rPr>
@@ -520,7 +507,7 @@
           <w:w w:val="105"/>
           <w:sz w:val="18"/>
         </w:rPr>
-        <w:t> </w:t>
+        <w:t xml:space="preserve"> </w:t>
       </w:r>
       <w:r>
         <w:rPr>
@@ -536,7 +523,7 @@
           <w:w w:val="105"/>
           <w:sz w:val="18"/>
         </w:rPr>
-        <w:t> </w:t>
+        <w:t xml:space="preserve"> </w:t>
       </w:r>
       <w:r>
         <w:rPr>
@@ -552,7 +539,7 @@
           <w:w w:val="105"/>
           <w:sz w:val="18"/>
         </w:rPr>
-        <w:t> </w:t>
+        <w:t xml:space="preserve"> </w:t>
       </w:r>
       <w:r>
         <w:rPr>
@@ -568,7 +555,7 @@
           <w:w w:val="105"/>
           <w:sz w:val="18"/>
         </w:rPr>
-        <w:t> </w:t>
+        <w:t xml:space="preserve"> </w:t>
       </w:r>
       <w:r>
         <w:rPr>
@@ -584,7 +571,7 @@
           <w:w w:val="105"/>
           <w:sz w:val="18"/>
         </w:rPr>
-        <w:t> </w:t>
+        <w:t xml:space="preserve"> </w:t>
       </w:r>
       <w:r>
         <w:rPr>
@@ -600,7 +587,7 @@
           <w:w w:val="105"/>
           <w:sz w:val="18"/>
         </w:rPr>
-        <w:t> </w:t>
+        <w:t xml:space="preserve"> </w:t>
       </w:r>
       <w:r>
         <w:rPr>
@@ -613,7 +600,7 @@
           <w:spacing w:val="-6"/>
           <w:sz w:val="18"/>
         </w:rPr>
-        <w:t> </w:t>
+        <w:t xml:space="preserve"> </w:t>
       </w:r>
       <w:r>
         <w:rPr>
@@ -626,7 +613,7 @@
           <w:spacing w:val="-2"/>
           <w:sz w:val="18"/>
         </w:rPr>
-        <w:t> </w:t>
+        <w:t xml:space="preserve"> </w:t>
       </w:r>
       <w:r>
         <w:rPr>
@@ -639,7 +626,7 @@
           <w:spacing w:val="-3"/>
           <w:sz w:val="18"/>
         </w:rPr>
-        <w:t> </w:t>
+        <w:t xml:space="preserve"> </w:t>
       </w:r>
       <w:r>
         <w:rPr>
@@ -652,7 +639,7 @@
           <w:spacing w:val="-2"/>
           <w:sz w:val="18"/>
         </w:rPr>
-        <w:t> </w:t>
+        <w:t xml:space="preserve"> </w:t>
       </w:r>
       <w:r>
         <w:rPr>
@@ -665,7 +652,7 @@
           <w:spacing w:val="-5"/>
           <w:sz w:val="18"/>
         </w:rPr>
-        <w:t> </w:t>
+        <w:t xml:space="preserve"> </w:t>
       </w:r>
       <w:r>
         <w:rPr>
@@ -678,7 +665,7 @@
           <w:spacing w:val="-6"/>
           <w:sz w:val="18"/>
         </w:rPr>
-        <w:t> </w:t>
+        <w:t xml:space="preserve"> </w:t>
       </w:r>
       <w:r>
         <w:rPr>
@@ -716,25 +703,22 @@
         </w:rPr>
       </w:pPr>
       <w:r>
-        <w:rPr/>
-        <w:pict>
-          <v:group style="position:absolute;margin-left:315.367981pt;margin-top:8.230881pt;width:149.7pt;height:16.95pt;mso-position-horizontal-relative:page;mso-position-vertical-relative:paragraph;z-index:-15728640;mso-wrap-distance-left:0;mso-wrap-distance-right:0" coordorigin="6307,165" coordsize="2994,339">
-            <v:shape style="position:absolute;left:6307;top:164;width:2994;height:339" coordorigin="6307,165" coordsize="2994,339" path="m9242,503l6367,503,6344,498,6325,485,6312,467,6307,443,6307,224,6312,201,6325,182,6344,169,6367,165,9242,165,9265,169,9284,182,9296,201,9301,224,9301,443,9296,467,9284,485,9265,498,9242,503xe" filled="true" fillcolor="#979ca5" stroked="false">
+        <w:pict w14:anchorId="52D33FEF">
+          <v:group id="_x0000_s1068" style="position:absolute;margin-left:315.35pt;margin-top:8.25pt;width:149.7pt;height:16.95pt;z-index:-15728640;mso-wrap-distance-left:0;mso-wrap-distance-right:0;mso-position-horizontal-relative:page" coordorigin="6307,165" coordsize="2994,339">
+            <v:shape id="_x0000_s1070" style="position:absolute;left:6307;top:164;width:2994;height:339" coordorigin="6307,165" coordsize="2994,339" path="m9242,503r-2875,l6344,498r-19,-13l6312,467r-5,-24l6307,224r5,-23l6325,182r19,-13l6367,165r2875,l9265,169r19,13l9296,201r5,23l9301,443r-5,24l9284,485r-19,13l9242,503xe" fillcolor="#979ca5" stroked="f">
               <v:path arrowok="t"/>
-              <v:fill type="solid"/>
             </v:shape>
-            <v:shapetype id="_x0000_t202" o:spt="202" coordsize="21600,21600" path="m,l,21600r21600,l21600,xe">
+            <v:shapetype id="_x0000_t202" coordsize="21600,21600" o:spt="202" path="m,l,21600r21600,l21600,xe">
               <v:stroke joinstyle="miter"/>
               <v:path gradientshapeok="t" o:connecttype="rect"/>
             </v:shapetype>
-            <v:shape style="position:absolute;left:6307;top:164;width:2994;height:339" type="#_x0000_t202" filled="false" stroked="false">
+            <v:shape id="_x0000_s1069" type="#_x0000_t202" style="position:absolute;left:6307;top:164;width:2994;height:339" filled="f" stroked="f">
               <v:textbox inset="0,0,0,0">
                 <w:txbxContent>
                   <w:p>
                     <w:pPr>
                       <w:spacing w:before="67"/>
-                      <w:ind w:left="137" w:right="0" w:firstLine="0"/>
-                      <w:jc w:val="left"/>
+                      <w:ind w:left="137"/>
                       <w:rPr>
                         <w:sz w:val="18"/>
                       </w:rPr>
@@ -752,7 +736,7 @@
                         <w:spacing w:val="4"/>
                         <w:sz w:val="18"/>
                       </w:rPr>
-                      <w:t> </w:t>
+                      <w:t xml:space="preserve"> </w:t>
                     </w:r>
                     <w:r>
                       <w:rPr>
@@ -767,7 +751,7 @@
                         <w:spacing w:val="5"/>
                         <w:sz w:val="18"/>
                       </w:rPr>
-                      <w:t> </w:t>
+                      <w:t xml:space="preserve"> </w:t>
                     </w:r>
                     <w:r>
                       <w:rPr>
@@ -782,7 +766,7 @@
                         <w:spacing w:val="5"/>
                         <w:sz w:val="18"/>
                       </w:rPr>
-                      <w:t> </w:t>
+                      <w:t xml:space="preserve"> </w:t>
                     </w:r>
                     <w:r>
                       <w:rPr>
@@ -797,7 +781,7 @@
                         <w:spacing w:val="4"/>
                         <w:sz w:val="18"/>
                       </w:rPr>
-                      <w:t> </w:t>
+                      <w:t xml:space="preserve"> </w:t>
                     </w:r>
                     <w:r>
                       <w:rPr>
@@ -812,7 +796,7 @@
                         <w:spacing w:val="6"/>
                         <w:sz w:val="18"/>
                       </w:rPr>
-                      <w:t> </w:t>
+                      <w:t xml:space="preserve"> </w:t>
                     </w:r>
                     <w:r>
                       <w:rPr>
@@ -824,28 +808,24 @@
                   </w:p>
                 </w:txbxContent>
               </v:textbox>
-              <w10:wrap type="none"/>
             </v:shape>
-            <w10:wrap type="topAndBottom"/>
+            <w10:wrap type="topAndBottom" anchorx="page"/>
           </v:group>
         </w:pict>
       </w:r>
       <w:r>
-        <w:rPr/>
-        <w:pict>
-          <v:group style="position:absolute;margin-left:315.367981pt;margin-top:33.825962pt;width:103.3pt;height:16.95pt;mso-position-horizontal-relative:page;mso-position-vertical-relative:paragraph;z-index:-15728128;mso-wrap-distance-left:0;mso-wrap-distance-right:0" coordorigin="6307,677" coordsize="2066,339">
-            <v:shape style="position:absolute;left:6307;top:676;width:2066;height:339" coordorigin="6307,677" coordsize="2066,339" path="m8314,1015l6367,1015,6344,1010,6325,997,6312,978,6307,955,6307,736,6312,713,6325,694,6344,681,6367,677,8314,677,8337,681,8356,694,8369,713,8373,736,8373,955,8369,978,8356,997,8337,1010,8314,1015xe" filled="true" fillcolor="#979ca5" stroked="false">
+        <w:pict w14:anchorId="0D48A485">
+          <v:group id="_x0000_s1065" style="position:absolute;margin-left:315.35pt;margin-top:33.85pt;width:103.3pt;height:16.95pt;z-index:-15728128;mso-wrap-distance-left:0;mso-wrap-distance-right:0;mso-position-horizontal-relative:page" coordorigin="6307,677" coordsize="2066,339">
+            <v:shape id="_x0000_s1067" style="position:absolute;left:6307;top:676;width:2066;height:339" coordorigin="6307,677" coordsize="2066,339" path="m8314,1015r-1947,l6344,1010r-19,-13l6312,978r-5,-23l6307,736r5,-23l6325,694r19,-13l6367,677r1947,l8337,681r19,13l8369,713r4,23l8373,955r-4,23l8356,997r-19,13l8314,1015xe" fillcolor="#979ca5" stroked="f">
               <v:path arrowok="t"/>
-              <v:fill type="solid"/>
             </v:shape>
-            <v:shape style="position:absolute;left:6307;top:676;width:2066;height:339" type="#_x0000_t202" filled="false" stroked="false">
+            <v:shape id="_x0000_s1066" type="#_x0000_t202" style="position:absolute;left:6307;top:676;width:2066;height:339" filled="f" stroked="f">
               <v:textbox inset="0,0,0,0">
                 <w:txbxContent>
                   <w:p>
                     <w:pPr>
                       <w:spacing w:before="67"/>
-                      <w:ind w:left="137" w:right="0" w:firstLine="0"/>
-                      <w:jc w:val="left"/>
+                      <w:ind w:left="137"/>
                       <w:rPr>
                         <w:sz w:val="18"/>
                       </w:rPr>
@@ -863,7 +843,7 @@
                         <w:spacing w:val="1"/>
                         <w:sz w:val="18"/>
                       </w:rPr>
-                      <w:t> </w:t>
+                      <w:t xml:space="preserve"> </w:t>
                     </w:r>
                     <w:r>
                       <w:rPr>
@@ -878,7 +858,7 @@
                         <w:spacing w:val="2"/>
                         <w:sz w:val="18"/>
                       </w:rPr>
-                      <w:t> </w:t>
+                      <w:t xml:space="preserve"> </w:t>
                     </w:r>
                     <w:r>
                       <w:rPr>
@@ -890,28 +870,24 @@
                   </w:p>
                 </w:txbxContent>
               </v:textbox>
-              <w10:wrap type="none"/>
             </v:shape>
-            <w10:wrap type="topAndBottom"/>
+            <w10:wrap type="topAndBottom" anchorx="page"/>
           </v:group>
         </w:pict>
       </w:r>
       <w:r>
-        <w:rPr/>
-        <w:pict>
-          <v:group style="position:absolute;margin-left:423.461487pt;margin-top:33.825962pt;width:60.35pt;height:16.95pt;mso-position-horizontal-relative:page;mso-position-vertical-relative:paragraph;z-index:-15727616;mso-wrap-distance-left:0;mso-wrap-distance-right:0" coordorigin="8469,677" coordsize="1207,339">
-            <v:shape style="position:absolute;left:8469;top:676;width:1207;height:339" coordorigin="8469,677" coordsize="1207,339" path="m9616,1015l8529,1015,8506,1010,8487,997,8474,978,8469,955,8469,736,8474,713,8487,694,8506,681,8529,677,9616,677,9640,681,9658,694,9671,713,9676,736,9676,955,9671,978,9658,997,9640,1010,9616,1015xe" filled="true" fillcolor="#979ca5" stroked="false">
+        <w:pict w14:anchorId="36DC3CFC">
+          <v:group id="_x0000_s1062" style="position:absolute;margin-left:423.45pt;margin-top:33.85pt;width:60.35pt;height:16.95pt;z-index:-15727616;mso-wrap-distance-left:0;mso-wrap-distance-right:0;mso-position-horizontal-relative:page" coordorigin="8469,677" coordsize="1207,339">
+            <v:shape id="_x0000_s1064" style="position:absolute;left:8469;top:676;width:1207;height:339" coordorigin="8469,677" coordsize="1207,339" path="m9616,1015r-1087,l8506,1010r-19,-13l8474,978r-5,-23l8469,736r5,-23l8487,694r19,-13l8529,677r1087,l9640,681r18,13l9671,713r5,23l9676,955r-5,23l9658,997r-18,13l9616,1015xe" fillcolor="#979ca5" stroked="f">
               <v:path arrowok="t"/>
-              <v:fill type="solid"/>
             </v:shape>
-            <v:shape style="position:absolute;left:8469;top:676;width:1207;height:339" type="#_x0000_t202" filled="false" stroked="false">
+            <v:shape id="_x0000_s1063" type="#_x0000_t202" style="position:absolute;left:8469;top:676;width:1207;height:339" filled="f" stroked="f">
               <v:textbox inset="0,0,0,0">
                 <w:txbxContent>
                   <w:p>
                     <w:pPr>
                       <w:spacing w:before="67"/>
-                      <w:ind w:left="137" w:right="0" w:firstLine="0"/>
-                      <w:jc w:val="left"/>
+                      <w:ind w:left="137"/>
                       <w:rPr>
                         <w:sz w:val="18"/>
                       </w:rPr>
@@ -926,28 +902,24 @@
                   </w:p>
                 </w:txbxContent>
               </v:textbox>
-              <w10:wrap type="none"/>
             </v:shape>
-            <w10:wrap type="topAndBottom"/>
+            <w10:wrap type="topAndBottom" anchorx="page"/>
           </v:group>
         </w:pict>
       </w:r>
       <w:r>
-        <w:rPr/>
-        <w:pict>
-          <v:group style="position:absolute;margin-left:315.367981pt;margin-top:59.421047pt;width:111.3pt;height:16.95pt;mso-position-horizontal-relative:page;mso-position-vertical-relative:paragraph;z-index:-15727104;mso-wrap-distance-left:0;mso-wrap-distance-right:0" coordorigin="6307,1188" coordsize="2226,339">
-            <v:shape style="position:absolute;left:6307;top:1188;width:2226;height:339" coordorigin="6307,1188" coordsize="2226,339" path="m8474,1527l6367,1527,6344,1522,6325,1509,6312,1490,6307,1467,6307,1248,6312,1225,6325,1206,6344,1193,6367,1188,8474,1188,8497,1193,8516,1206,8529,1225,8533,1248,8533,1467,8529,1490,8516,1509,8497,1522,8474,1527xe" filled="true" fillcolor="#979ca5" stroked="false">
+        <w:pict w14:anchorId="3A1C7201">
+          <v:group id="_x0000_s1059" style="position:absolute;margin-left:315.35pt;margin-top:59.4pt;width:111.3pt;height:16.95pt;z-index:-15727104;mso-wrap-distance-left:0;mso-wrap-distance-right:0;mso-position-horizontal-relative:page" coordorigin="6307,1188" coordsize="2226,339">
+            <v:shape id="_x0000_s1061" style="position:absolute;left:6307;top:1188;width:2226;height:339" coordorigin="6307,1188" coordsize="2226,339" path="m8474,1527r-2107,l6344,1522r-19,-13l6312,1490r-5,-23l6307,1248r5,-23l6325,1206r19,-13l6367,1188r2107,l8497,1193r19,13l8529,1225r4,23l8533,1467r-4,23l8516,1509r-19,13l8474,1527xe" fillcolor="#979ca5" stroked="f">
               <v:path arrowok="t"/>
-              <v:fill type="solid"/>
             </v:shape>
-            <v:shape style="position:absolute;left:6307;top:1188;width:2226;height:339" type="#_x0000_t202" filled="false" stroked="false">
+            <v:shape id="_x0000_s1060" type="#_x0000_t202" style="position:absolute;left:6307;top:1188;width:2226;height:339" filled="f" stroked="f">
               <v:textbox inset="0,0,0,0">
                 <w:txbxContent>
                   <w:p>
                     <w:pPr>
                       <w:spacing w:before="67"/>
-                      <w:ind w:left="137" w:right="0" w:firstLine="0"/>
-                      <w:jc w:val="left"/>
+                      <w:ind w:left="137"/>
                       <w:rPr>
                         <w:sz w:val="18"/>
                       </w:rPr>
@@ -965,7 +937,7 @@
                         <w:spacing w:val="-2"/>
                         <w:sz w:val="18"/>
                       </w:rPr>
-                      <w:t> </w:t>
+                      <w:t xml:space="preserve"> </w:t>
                     </w:r>
                     <w:r>
                       <w:rPr>
@@ -980,7 +952,7 @@
                         <w:spacing w:val="-1"/>
                         <w:sz w:val="18"/>
                       </w:rPr>
-                      <w:t> </w:t>
+                      <w:t xml:space="preserve"> </w:t>
                     </w:r>
                     <w:r>
                       <w:rPr>
@@ -992,28 +964,24 @@
                   </w:p>
                 </w:txbxContent>
               </v:textbox>
-              <w10:wrap type="none"/>
             </v:shape>
-            <w10:wrap type="topAndBottom"/>
+            <w10:wrap type="topAndBottom" anchorx="page"/>
           </v:group>
         </w:pict>
       </w:r>
       <w:r>
-        <w:rPr/>
-        <w:pict>
-          <v:group style="position:absolute;margin-left:431.459961pt;margin-top:59.421047pt;width:122.95pt;height:16.95pt;mso-position-horizontal-relative:page;mso-position-vertical-relative:paragraph;z-index:-15726592;mso-wrap-distance-left:0;mso-wrap-distance-right:0" coordorigin="8629,1188" coordsize="2459,339">
-            <v:shape style="position:absolute;left:8629;top:1188;width:2459;height:339" coordorigin="8629,1188" coordsize="2459,339" path="m11029,1527l8689,1527,8665,1522,8647,1509,8634,1490,8629,1467,8629,1248,8634,1225,8647,1206,8665,1193,8689,1188,11029,1188,11052,1193,11071,1206,11083,1225,11088,1248,11088,1467,11083,1490,11071,1509,11052,1522,11029,1527xe" filled="true" fillcolor="#979ca5" stroked="false">
+        <w:pict w14:anchorId="704E5DC3">
+          <v:group id="_x0000_s1056" style="position:absolute;margin-left:431.45pt;margin-top:59.4pt;width:122.95pt;height:16.95pt;z-index:-15726592;mso-wrap-distance-left:0;mso-wrap-distance-right:0;mso-position-horizontal-relative:page" coordorigin="8629,1188" coordsize="2459,339">
+            <v:shape id="_x0000_s1058" style="position:absolute;left:8629;top:1188;width:2459;height:339" coordorigin="8629,1188" coordsize="2459,339" path="m11029,1527r-2340,l8665,1522r-18,-13l8634,1490r-5,-23l8629,1248r5,-23l8647,1206r18,-13l8689,1188r2340,l11052,1193r19,13l11083,1225r5,23l11088,1467r-5,23l11071,1509r-19,13l11029,1527xe" fillcolor="#979ca5" stroked="f">
               <v:path arrowok="t"/>
-              <v:fill type="solid"/>
             </v:shape>
-            <v:shape style="position:absolute;left:8629;top:1188;width:2459;height:339" type="#_x0000_t202" filled="false" stroked="false">
+            <v:shape id="_x0000_s1057" type="#_x0000_t202" style="position:absolute;left:8629;top:1188;width:2459;height:339" filled="f" stroked="f">
               <v:textbox inset="0,0,0,0">
                 <w:txbxContent>
                   <w:p>
                     <w:pPr>
                       <w:spacing w:before="67"/>
-                      <w:ind w:left="137" w:right="0" w:firstLine="0"/>
-                      <w:jc w:val="left"/>
+                      <w:ind w:left="137"/>
                       <w:rPr>
                         <w:sz w:val="18"/>
                       </w:rPr>
@@ -1033,7 +1001,7 @@
                         <w:w w:val="105"/>
                         <w:sz w:val="18"/>
                       </w:rPr>
-                      <w:t> </w:t>
+                      <w:t xml:space="preserve"> </w:t>
                     </w:r>
                     <w:r>
                       <w:rPr>
@@ -1050,7 +1018,7 @@
                         <w:w w:val="105"/>
                         <w:sz w:val="18"/>
                       </w:rPr>
-                      <w:t> </w:t>
+                      <w:t xml:space="preserve"> </w:t>
                     </w:r>
                     <w:r>
                       <w:rPr>
@@ -1063,28 +1031,24 @@
                   </w:p>
                 </w:txbxContent>
               </v:textbox>
-              <w10:wrap type="none"/>
             </v:shape>
-            <w10:wrap type="topAndBottom"/>
+            <w10:wrap type="topAndBottom" anchorx="page"/>
           </v:group>
         </w:pict>
       </w:r>
       <w:r>
-        <w:rPr/>
-        <w:pict>
-          <v:group style="position:absolute;margin-left:315.367981pt;margin-top:85.016129pt;width:156.8pt;height:16.95pt;mso-position-horizontal-relative:page;mso-position-vertical-relative:paragraph;z-index:-15726080;mso-wrap-distance-left:0;mso-wrap-distance-right:0" coordorigin="6307,1700" coordsize="3136,339">
-            <v:shape style="position:absolute;left:6307;top:1700;width:3136;height:339" coordorigin="6307,1700" coordsize="3136,339" path="m9383,2039l6367,2039,6344,2034,6325,2021,6312,2002,6307,1979,6307,1760,6312,1737,6325,1718,6344,1705,6367,1700,9383,1700,9406,1705,9425,1718,9438,1737,9443,1760,9443,1979,9438,2002,9425,2021,9406,2034,9383,2039xe" filled="true" fillcolor="#979ca5" stroked="false">
+        <w:pict w14:anchorId="096FF409">
+          <v:group id="_x0000_s1053" style="position:absolute;margin-left:315.35pt;margin-top:85pt;width:156.8pt;height:16.95pt;z-index:-15726080;mso-wrap-distance-left:0;mso-wrap-distance-right:0;mso-position-horizontal-relative:page" coordorigin="6307,1700" coordsize="3136,339">
+            <v:shape id="_x0000_s1055" style="position:absolute;left:6307;top:1700;width:3136;height:339" coordorigin="6307,1700" coordsize="3136,339" path="m9383,2039r-3016,l6344,2034r-19,-13l6312,2002r-5,-23l6307,1760r5,-23l6325,1718r19,-13l6367,1700r3016,l9406,1705r19,13l9438,1737r5,23l9443,1979r-5,23l9425,2021r-19,13l9383,2039xe" fillcolor="#979ca5" stroked="f">
               <v:path arrowok="t"/>
-              <v:fill type="solid"/>
             </v:shape>
-            <v:shape style="position:absolute;left:6307;top:1700;width:3136;height:339" type="#_x0000_t202" filled="false" stroked="false">
+            <v:shape id="_x0000_s1054" type="#_x0000_t202" style="position:absolute;left:6307;top:1700;width:3136;height:339" filled="f" stroked="f">
               <v:textbox inset="0,0,0,0">
                 <w:txbxContent>
                   <w:p>
                     <w:pPr>
                       <w:spacing w:before="67"/>
-                      <w:ind w:left="137" w:right="0" w:firstLine="0"/>
-                      <w:jc w:val="left"/>
+                      <w:ind w:left="137"/>
                       <w:rPr>
                         <w:sz w:val="18"/>
                       </w:rPr>
@@ -1102,7 +1066,7 @@
                         <w:spacing w:val="-2"/>
                         <w:sz w:val="18"/>
                       </w:rPr>
-                      <w:t> </w:t>
+                      <w:t xml:space="preserve"> </w:t>
                     </w:r>
                     <w:r>
                       <w:rPr>
@@ -1117,7 +1081,7 @@
                         <w:spacing w:val="-5"/>
                         <w:sz w:val="18"/>
                       </w:rPr>
-                      <w:t> </w:t>
+                      <w:t xml:space="preserve"> </w:t>
                     </w:r>
                     <w:r>
                       <w:rPr>
@@ -1132,7 +1096,7 @@
                         <w:spacing w:val="-5"/>
                         <w:sz w:val="18"/>
                       </w:rPr>
-                      <w:t> </w:t>
+                      <w:t xml:space="preserve"> </w:t>
                     </w:r>
                     <w:r>
                       <w:rPr>
@@ -1147,7 +1111,7 @@
                         <w:spacing w:val="-2"/>
                         <w:sz w:val="18"/>
                       </w:rPr>
-                      <w:t> </w:t>
+                      <w:t xml:space="preserve"> </w:t>
                     </w:r>
                     <w:r>
                       <w:rPr>
@@ -1159,28 +1123,24 @@
                   </w:p>
                 </w:txbxContent>
               </v:textbox>
-              <w10:wrap type="none"/>
             </v:shape>
-            <w10:wrap type="topAndBottom"/>
+            <w10:wrap type="topAndBottom" anchorx="page"/>
           </v:group>
         </w:pict>
       </w:r>
       <w:r>
-        <w:rPr/>
-        <w:pict>
-          <v:group style="position:absolute;margin-left:476.936951pt;margin-top:85.016129pt;width:47.35pt;height:16.95pt;mso-position-horizontal-relative:page;mso-position-vertical-relative:paragraph;z-index:-15725568;mso-wrap-distance-left:0;mso-wrap-distance-right:0" coordorigin="9539,1700" coordsize="947,339">
-            <v:shape style="position:absolute;left:9538;top:1700;width:947;height:339" coordorigin="9539,1700" coordsize="947,339" path="m10425,2039l9598,2039,9575,2034,9556,2021,9543,2002,9539,1979,9539,1760,9543,1737,9556,1718,9575,1705,9598,1700,10425,1700,10449,1705,10467,1718,10480,1737,10485,1760,10485,1979,10480,2002,10467,2021,10449,2034,10425,2039xe" filled="true" fillcolor="#979ca5" stroked="false">
+        <w:pict w14:anchorId="26F1A9DB">
+          <v:group id="_x0000_s1050" style="position:absolute;margin-left:476.95pt;margin-top:85pt;width:47.35pt;height:16.95pt;z-index:-15725568;mso-wrap-distance-left:0;mso-wrap-distance-right:0;mso-position-horizontal-relative:page" coordorigin="9539,1700" coordsize="947,339">
+            <v:shape id="_x0000_s1052" style="position:absolute;left:9538;top:1700;width:947;height:339" coordorigin="9539,1700" coordsize="947,339" path="m10425,2039r-827,l9575,2034r-19,-13l9543,2002r-4,-23l9539,1760r4,-23l9556,1718r19,-13l9598,1700r827,l10449,1705r18,13l10480,1737r5,23l10485,1979r-5,23l10467,2021r-18,13l10425,2039xe" fillcolor="#979ca5" stroked="f">
               <v:path arrowok="t"/>
-              <v:fill type="solid"/>
             </v:shape>
-            <v:shape style="position:absolute;left:9538;top:1700;width:947;height:339" type="#_x0000_t202" filled="false" stroked="false">
+            <v:shape id="_x0000_s1051" type="#_x0000_t202" style="position:absolute;left:9538;top:1700;width:947;height:339" filled="f" stroked="f">
               <v:textbox inset="0,0,0,0">
                 <w:txbxContent>
                   <w:p>
                     <w:pPr>
                       <w:spacing w:before="67"/>
-                      <w:ind w:left="137" w:right="0" w:firstLine="0"/>
-                      <w:jc w:val="left"/>
+                      <w:ind w:left="137"/>
                       <w:rPr>
                         <w:sz w:val="18"/>
                       </w:rPr>
@@ -1200,7 +1160,7 @@
                         <w:w w:val="95"/>
                         <w:sz w:val="18"/>
                       </w:rPr>
-                      <w:t> </w:t>
+                      <w:t xml:space="preserve"> </w:t>
                     </w:r>
                     <w:r>
                       <w:rPr>
@@ -1213,28 +1173,24 @@
                   </w:p>
                 </w:txbxContent>
               </v:textbox>
-              <w10:wrap type="none"/>
             </v:shape>
-            <w10:wrap type="topAndBottom"/>
+            <w10:wrap type="topAndBottom" anchorx="page"/>
           </v:group>
         </w:pict>
       </w:r>
       <w:r>
-        <w:rPr/>
-        <w:pict>
-          <v:group style="position:absolute;margin-left:315.367981pt;margin-top:110.611214pt;width:37.5pt;height:16.95pt;mso-position-horizontal-relative:page;mso-position-vertical-relative:paragraph;z-index:-15725056;mso-wrap-distance-left:0;mso-wrap-distance-right:0" coordorigin="6307,2212" coordsize="750,339">
-            <v:shape style="position:absolute;left:6307;top:2212;width:750;height:339" coordorigin="6307,2212" coordsize="750,339" path="m6998,2550l6367,2550,6344,2546,6325,2533,6312,2514,6307,2491,6307,2272,6312,2249,6325,2230,6344,2217,6367,2212,6998,2212,7021,2217,7040,2230,7052,2249,7057,2272,7057,2491,7052,2514,7040,2533,7021,2546,6998,2550xe" filled="true" fillcolor="#979ca5" stroked="false">
+        <w:pict w14:anchorId="200DECF5">
+          <v:group id="_x0000_s1047" style="position:absolute;margin-left:315.35pt;margin-top:110.6pt;width:37.5pt;height:16.95pt;z-index:-15725056;mso-wrap-distance-left:0;mso-wrap-distance-right:0;mso-position-horizontal-relative:page" coordorigin="6307,2212" coordsize="750,339">
+            <v:shape id="_x0000_s1049" style="position:absolute;left:6307;top:2212;width:750;height:339" coordorigin="6307,2212" coordsize="750,339" path="m6998,2550r-631,l6344,2546r-19,-13l6312,2514r-5,-23l6307,2272r5,-23l6325,2230r19,-13l6367,2212r631,l7021,2217r19,13l7052,2249r5,23l7057,2491r-5,23l7040,2533r-19,13l6998,2550xe" fillcolor="#979ca5" stroked="f">
               <v:path arrowok="t"/>
-              <v:fill type="solid"/>
             </v:shape>
-            <v:shape style="position:absolute;left:6307;top:2212;width:750;height:339" type="#_x0000_t202" filled="false" stroked="false">
+            <v:shape id="_x0000_s1048" type="#_x0000_t202" style="position:absolute;left:6307;top:2212;width:750;height:339" filled="f" stroked="f">
               <v:textbox inset="0,0,0,0">
                 <w:txbxContent>
                   <w:p>
                     <w:pPr>
                       <w:spacing w:before="67"/>
-                      <w:ind w:left="137" w:right="0" w:firstLine="0"/>
-                      <w:jc w:val="left"/>
+                      <w:ind w:left="137"/>
                       <w:rPr>
                         <w:sz w:val="18"/>
                       </w:rPr>
@@ -1250,28 +1206,24 @@
                   </w:p>
                 </w:txbxContent>
               </v:textbox>
-              <w10:wrap type="none"/>
             </v:shape>
-            <w10:wrap type="topAndBottom"/>
+            <w10:wrap type="topAndBottom" anchorx="page"/>
           </v:group>
         </w:pict>
       </w:r>
       <w:r>
-        <w:rPr/>
-        <w:pict>
-          <v:group style="position:absolute;margin-left:357.645569pt;margin-top:110.611214pt;width:98.5pt;height:16.95pt;mso-position-horizontal-relative:page;mso-position-vertical-relative:paragraph;z-index:-15724544;mso-wrap-distance-left:0;mso-wrap-distance-right:0" coordorigin="7153,2212" coordsize="1970,339">
-            <v:shape style="position:absolute;left:7152;top:2212;width:1970;height:339" coordorigin="7153,2212" coordsize="1970,339" path="m9063,2550l7212,2550,7189,2546,7170,2533,7158,2514,7153,2491,7153,2272,7158,2249,7170,2230,7189,2217,7212,2212,9063,2212,9087,2217,9105,2230,9118,2249,9123,2272,9123,2491,9118,2514,9105,2533,9087,2546,9063,2550xe" filled="true" fillcolor="#979ca5" stroked="false">
+        <w:pict w14:anchorId="514847E6">
+          <v:group id="_x0000_s1044" style="position:absolute;margin-left:357.65pt;margin-top:110.6pt;width:98.5pt;height:16.95pt;z-index:-15724544;mso-wrap-distance-left:0;mso-wrap-distance-right:0;mso-position-horizontal-relative:page" coordorigin="7153,2212" coordsize="1970,339">
+            <v:shape id="_x0000_s1046" style="position:absolute;left:7152;top:2212;width:1970;height:339" coordorigin="7153,2212" coordsize="1970,339" path="m9063,2550r-1851,l7189,2546r-19,-13l7158,2514r-5,-23l7153,2272r5,-23l7170,2230r19,-13l7212,2212r1851,l9087,2217r18,13l9118,2249r5,23l9123,2491r-5,23l9105,2533r-18,13l9063,2550xe" fillcolor="#979ca5" stroked="f">
               <v:path arrowok="t"/>
-              <v:fill type="solid"/>
             </v:shape>
-            <v:shape style="position:absolute;left:7152;top:2212;width:1970;height:339" type="#_x0000_t202" filled="false" stroked="false">
+            <v:shape id="_x0000_s1045" type="#_x0000_t202" style="position:absolute;left:7152;top:2212;width:1970;height:339" filled="f" stroked="f">
               <v:textbox inset="0,0,0,0">
                 <w:txbxContent>
                   <w:p>
                     <w:pPr>
                       <w:spacing w:before="67"/>
-                      <w:ind w:left="137" w:right="0" w:firstLine="0"/>
-                      <w:jc w:val="left"/>
+                      <w:ind w:left="137"/>
                       <w:rPr>
                         <w:sz w:val="18"/>
                       </w:rPr>
@@ -1289,7 +1241,7 @@
                         <w:spacing w:val="-6"/>
                         <w:sz w:val="18"/>
                       </w:rPr>
-                      <w:t> </w:t>
+                      <w:t xml:space="preserve"> </w:t>
                     </w:r>
                     <w:r>
                       <w:rPr>
@@ -1301,9 +1253,8 @@
                   </w:p>
                 </w:txbxContent>
               </v:textbox>
-              <w10:wrap type="none"/>
             </v:shape>
-            <w10:wrap type="topAndBottom"/>
+            <w10:wrap type="topAndBottom" anchorx="page"/>
           </v:group>
         </w:pict>
       </w:r>
@@ -1354,7 +1305,6 @@
     </w:p>
     <w:p>
       <w:pPr>
-        <w:spacing w:after="0"/>
         <w:rPr>
           <w:rFonts w:ascii="Arial"/>
           <w:sz w:val="9"/>
@@ -1362,8 +1312,8 @@
         <w:sectPr>
           <w:type w:val="continuous"/>
           <w:pgSz w:w="11900" w:h="16840"/>
-          <w:pgMar w:top="380" w:bottom="280" w:left="360" w:right="640"/>
-          <w:cols w:num="2" w:equalWidth="0">
+          <w:pgMar w:top="380" w:right="640" w:bottom="280" w:left="360" w:header="720" w:footer="720" w:gutter="0"/>
+          <w:cols w:num="2" w:space="720" w:equalWidth="0">
             <w:col w:w="4835" w:space="975"/>
             <w:col w:w="5090"/>
           </w:cols>
@@ -1382,14 +1332,14 @@
     </w:p>
     <w:p>
       <w:pPr>
-        <w:spacing w:after="0"/>
         <w:rPr>
           <w:rFonts w:ascii="Arial"/>
         </w:rPr>
         <w:sectPr>
           <w:type w:val="continuous"/>
           <w:pgSz w:w="11900" w:h="16840"/>
-          <w:pgMar w:top="380" w:bottom="280" w:left="360" w:right="640"/>
+          <w:pgMar w:top="380" w:right="640" w:bottom="280" w:left="360" w:header="720" w:footer="720" w:gutter="0"/>
+          <w:cols w:space="720"/>
         </w:sectPr>
       </w:pPr>
     </w:p>
@@ -1398,54 +1348,50 @@
         <w:pStyle w:val="Heading2"/>
       </w:pPr>
       <w:r>
-        <w:rPr/>
         <w:t>Quality</w:t>
       </w:r>
       <w:r>
         <w:rPr>
           <w:spacing w:val="3"/>
         </w:rPr>
-        <w:t> </w:t>
-      </w:r>
-      <w:r>
-        <w:rPr/>
+        <w:t xml:space="preserve"> </w:t>
+      </w:r>
+      <w:r>
         <w:t>Control</w:t>
       </w:r>
       <w:r>
         <w:rPr>
           <w:spacing w:val="4"/>
         </w:rPr>
-        <w:t> </w:t>
-      </w:r>
-      <w:r>
-        <w:rPr/>
+        <w:t xml:space="preserve"> </w:t>
+      </w:r>
+      <w:proofErr w:type="spellStart"/>
+      <w:r>
         <w:t>Enginner</w:t>
       </w:r>
+      <w:proofErr w:type="spellEnd"/>
     </w:p>
     <w:p>
       <w:pPr>
         <w:pStyle w:val="Heading3"/>
       </w:pPr>
       <w:r>
-        <w:rPr/>
         <w:t>TPay</w:t>
       </w:r>
       <w:r>
         <w:rPr>
           <w:spacing w:val="-11"/>
         </w:rPr>
-        <w:t> </w:t>
-      </w:r>
-      <w:r>
-        <w:rPr/>
+        <w:t xml:space="preserve"> </w:t>
+      </w:r>
+      <w:r>
         <w:t>Mobile</w:t>
       </w:r>
     </w:p>
     <w:p>
       <w:pPr>
         <w:spacing w:before="65"/>
-        <w:ind w:left="138" w:right="0" w:firstLine="0"/>
-        <w:jc w:val="left"/>
+        <w:ind w:left="138"/>
         <w:rPr>
           <w:sz w:val="16"/>
         </w:rPr>
@@ -1467,7 +1413,7 @@
           <w:spacing w:val="15"/>
           <w:sz w:val="16"/>
         </w:rPr>
-        <w:t> </w:t>
+        <w:t xml:space="preserve"> </w:t>
       </w:r>
       <w:r>
         <w:rPr>
@@ -1486,7 +1432,7 @@
           <w:spacing w:val="11"/>
           <w:sz w:val="16"/>
         </w:rPr>
-        <w:t> </w:t>
+        <w:t xml:space="preserve"> </w:t>
       </w:r>
       <w:r>
         <w:rPr>
@@ -1507,8 +1453,7 @@
     <w:p>
       <w:pPr>
         <w:spacing w:before="72"/>
-        <w:ind w:left="138" w:right="0" w:firstLine="0"/>
-        <w:jc w:val="left"/>
+        <w:ind w:left="138"/>
         <w:rPr>
           <w:rFonts w:ascii="Arial"/>
           <w:i/>
@@ -1527,20 +1472,19 @@
     </w:p>
     <w:p>
       <w:pPr>
-        <w:spacing w:line="259" w:lineRule="auto" w:before="37"/>
-        <w:ind w:left="316" w:right="37" w:firstLine="0"/>
-        <w:jc w:val="left"/>
-        <w:rPr>
-          <w:sz w:val="18"/>
-        </w:rPr>
-      </w:pPr>
-      <w:r>
-        <w:rPr/>
-        <w:pict>
-          <v:shape style="position:absolute;margin-left:24.9095pt;margin-top:4.433698pt;width:3.9pt;height:3.9pt;mso-position-horizontal-relative:page;mso-position-vertical-relative:paragraph;z-index:15736832" coordorigin="498,89" coordsize="78,78" path="m537,166l522,163,509,155,501,143,498,128,501,112,509,100,522,92,537,89,552,92,565,100,570,108,526,108,518,117,518,138,526,147,570,147,565,155,552,163,537,166xm570,147l548,147,556,138,556,117,548,108,570,108,573,112,576,128,573,143,570,147xe" filled="true" fillcolor="#303b4d" stroked="false">
-            <v:path arrowok="t"/>
-            <v:fill type="solid"/>
-            <w10:wrap type="none"/>
+        <w:spacing w:before="37" w:line="259" w:lineRule="auto"/>
+        <w:ind w:left="316" w:right="37"/>
+        <w:rPr>
+          <w:sz w:val="18"/>
+        </w:rPr>
+      </w:pPr>
+      <w:r>
+        <w:pict w14:anchorId="5CFB14AD">
+          <v:shape id="_x0000_s1043" style="position:absolute;left:0;text-align:left;margin-left:24.9pt;margin-top:4.45pt;width:3.9pt;height:3.9pt;z-index:15736832;mso-position-horizontal-relative:page" coordorigin="498,89" coordsize="78,78" o:spt="100" adj="0,,0" path="m537,166r-15,-3l509,155r-8,-12l498,128r3,-16l509,100r13,-8l537,89r15,3l565,100r5,8l526,108r-8,9l518,138r8,9l570,147r-5,8l552,163r-15,3xm570,147r-22,l556,138r,-21l548,108r22,l573,112r3,16l573,143r-3,4xe" fillcolor="#303b4d" stroked="f">
+            <v:stroke joinstyle="round"/>
+            <v:formulas/>
+            <v:path arrowok="t" o:connecttype="segments"/>
+            <w10:wrap anchorx="page"/>
           </v:shape>
         </w:pict>
       </w:r>
@@ -1555,7 +1499,7 @@
           <w:spacing w:val="-2"/>
           <w:sz w:val="18"/>
         </w:rPr>
-        <w:t> </w:t>
+        <w:t xml:space="preserve"> </w:t>
       </w:r>
       <w:r>
         <w:rPr>
@@ -1568,7 +1512,7 @@
           <w:spacing w:val="-1"/>
           <w:sz w:val="18"/>
         </w:rPr>
-        <w:t> </w:t>
+        <w:t xml:space="preserve"> </w:t>
       </w:r>
       <w:r>
         <w:rPr>
@@ -1581,7 +1525,7 @@
           <w:spacing w:val="2"/>
           <w:sz w:val="18"/>
         </w:rPr>
-        <w:t> </w:t>
+        <w:t xml:space="preserve"> </w:t>
       </w:r>
       <w:r>
         <w:rPr>
@@ -1594,7 +1538,7 @@
           <w:spacing w:val="2"/>
           <w:sz w:val="18"/>
         </w:rPr>
-        <w:t> </w:t>
+        <w:t xml:space="preserve"> </w:t>
       </w:r>
       <w:r>
         <w:rPr>
@@ -1607,7 +1551,7 @@
           <w:spacing w:val="-2"/>
           <w:sz w:val="18"/>
         </w:rPr>
-        <w:t> </w:t>
+        <w:t xml:space="preserve"> </w:t>
       </w:r>
       <w:r>
         <w:rPr>
@@ -1620,7 +1564,7 @@
           <w:spacing w:val="4"/>
           <w:sz w:val="18"/>
         </w:rPr>
-        <w:t> </w:t>
+        <w:t xml:space="preserve"> </w:t>
       </w:r>
       <w:r>
         <w:rPr>
@@ -1633,7 +1577,7 @@
           <w:spacing w:val="-2"/>
           <w:sz w:val="18"/>
         </w:rPr>
-        <w:t> </w:t>
+        <w:t xml:space="preserve"> </w:t>
       </w:r>
       <w:r>
         <w:rPr>
@@ -1646,7 +1590,7 @@
           <w:spacing w:val="1"/>
           <w:sz w:val="18"/>
         </w:rPr>
-        <w:t> </w:t>
+        <w:t xml:space="preserve"> </w:t>
       </w:r>
       <w:r>
         <w:rPr>
@@ -1659,7 +1603,7 @@
           <w:spacing w:val="-45"/>
           <w:sz w:val="18"/>
         </w:rPr>
-        <w:t> </w:t>
+        <w:t xml:space="preserve"> </w:t>
       </w:r>
       <w:r>
         <w:rPr>
@@ -1672,7 +1616,7 @@
           <w:spacing w:val="-4"/>
           <w:sz w:val="18"/>
         </w:rPr>
-        <w:t> </w:t>
+        <w:t xml:space="preserve"> </w:t>
       </w:r>
       <w:r>
         <w:rPr>
@@ -1685,7 +1629,7 @@
           <w:spacing w:val="-5"/>
           <w:sz w:val="18"/>
         </w:rPr>
-        <w:t> </w:t>
+        <w:t xml:space="preserve"> </w:t>
       </w:r>
       <w:r>
         <w:rPr>
@@ -1698,7 +1642,7 @@
           <w:spacing w:val="-8"/>
           <w:sz w:val="18"/>
         </w:rPr>
-        <w:t> </w:t>
+        <w:t xml:space="preserve"> </w:t>
       </w:r>
       <w:r>
         <w:rPr>
@@ -1711,7 +1655,7 @@
           <w:spacing w:val="-5"/>
           <w:sz w:val="18"/>
         </w:rPr>
-        <w:t> </w:t>
+        <w:t xml:space="preserve"> </w:t>
       </w:r>
       <w:r>
         <w:rPr>
@@ -1722,20 +1666,19 @@
     </w:p>
     <w:p>
       <w:pPr>
-        <w:spacing w:line="259" w:lineRule="auto" w:before="76"/>
-        <w:ind w:left="316" w:right="0" w:firstLine="0"/>
-        <w:jc w:val="left"/>
-        <w:rPr>
-          <w:sz w:val="18"/>
-        </w:rPr>
-      </w:pPr>
-      <w:r>
-        <w:rPr/>
-        <w:pict>
-          <v:shape style="position:absolute;margin-left:24.9095pt;margin-top:6.383689pt;width:3.9pt;height:3.9pt;mso-position-horizontal-relative:page;mso-position-vertical-relative:paragraph;z-index:15737344" coordorigin="498,128" coordsize="78,78" path="m537,205l522,202,509,194,501,182,498,167,501,151,509,139,522,131,537,128,552,131,565,139,570,147,526,147,518,156,518,177,526,186,570,186,565,194,552,202,537,205xm570,186l548,186,556,177,556,156,548,147,570,147,573,151,576,167,573,182,570,186xe" filled="true" fillcolor="#303b4d" stroked="false">
-            <v:path arrowok="t"/>
-            <v:fill type="solid"/>
-            <w10:wrap type="none"/>
+        <w:spacing w:before="76" w:line="259" w:lineRule="auto"/>
+        <w:ind w:left="316"/>
+        <w:rPr>
+          <w:sz w:val="18"/>
+        </w:rPr>
+      </w:pPr>
+      <w:r>
+        <w:pict w14:anchorId="27550DB0">
+          <v:shape id="_x0000_s1042" style="position:absolute;left:0;text-align:left;margin-left:24.9pt;margin-top:6.4pt;width:3.9pt;height:3.9pt;z-index:15737344;mso-position-horizontal-relative:page" coordorigin="498,128" coordsize="78,78" o:spt="100" adj="0,,0" path="m537,205r-15,-3l509,194r-8,-12l498,167r3,-16l509,139r13,-8l537,128r15,3l565,139r5,8l526,147r-8,9l518,177r8,9l570,186r-5,8l552,202r-15,3xm570,186r-22,l556,177r,-21l548,147r22,l573,151r3,16l573,182r-3,4xe" fillcolor="#303b4d" stroked="f">
+            <v:stroke joinstyle="round"/>
+            <v:formulas/>
+            <v:path arrowok="t" o:connecttype="segments"/>
+            <w10:wrap anchorx="page"/>
           </v:shape>
         </w:pict>
       </w:r>
@@ -1753,7 +1696,7 @@
           <w:w w:val="105"/>
           <w:sz w:val="18"/>
         </w:rPr>
-        <w:t> </w:t>
+        <w:t xml:space="preserve"> </w:t>
       </w:r>
       <w:r>
         <w:rPr>
@@ -1769,7 +1712,7 @@
           <w:w w:val="105"/>
           <w:sz w:val="18"/>
         </w:rPr>
-        <w:t> </w:t>
+        <w:t xml:space="preserve"> </w:t>
       </w:r>
       <w:r>
         <w:rPr>
@@ -1785,7 +1728,7 @@
           <w:w w:val="105"/>
           <w:sz w:val="18"/>
         </w:rPr>
-        <w:t> </w:t>
+        <w:t xml:space="preserve"> </w:t>
       </w:r>
       <w:r>
         <w:rPr>
@@ -1801,7 +1744,7 @@
           <w:w w:val="105"/>
           <w:sz w:val="18"/>
         </w:rPr>
-        <w:t> </w:t>
+        <w:t xml:space="preserve"> </w:t>
       </w:r>
       <w:r>
         <w:rPr>
@@ -1817,7 +1760,7 @@
           <w:w w:val="105"/>
           <w:sz w:val="18"/>
         </w:rPr>
-        <w:t> </w:t>
+        <w:t xml:space="preserve"> </w:t>
       </w:r>
       <w:r>
         <w:rPr>
@@ -1833,7 +1776,7 @@
           <w:w w:val="105"/>
           <w:sz w:val="18"/>
         </w:rPr>
-        <w:t> </w:t>
+        <w:t xml:space="preserve"> </w:t>
       </w:r>
       <w:r>
         <w:rPr>
@@ -1849,7 +1792,7 @@
           <w:w w:val="105"/>
           <w:sz w:val="18"/>
         </w:rPr>
-        <w:t> </w:t>
+        <w:t xml:space="preserve"> </w:t>
       </w:r>
       <w:r>
         <w:rPr>
@@ -1865,7 +1808,7 @@
           <w:w w:val="105"/>
           <w:sz w:val="18"/>
         </w:rPr>
-        <w:t> </w:t>
+        <w:t xml:space="preserve"> </w:t>
       </w:r>
       <w:r>
         <w:rPr>
@@ -1878,7 +1821,7 @@
           <w:spacing w:val="-6"/>
           <w:sz w:val="18"/>
         </w:rPr>
-        <w:t> </w:t>
+        <w:t xml:space="preserve"> </w:t>
       </w:r>
       <w:r>
         <w:rPr>
@@ -1891,7 +1834,7 @@
           <w:spacing w:val="-2"/>
           <w:sz w:val="18"/>
         </w:rPr>
-        <w:t> </w:t>
+        <w:t xml:space="preserve"> </w:t>
       </w:r>
       <w:r>
         <w:rPr>
@@ -1904,7 +1847,7 @@
           <w:spacing w:val="-3"/>
           <w:sz w:val="18"/>
         </w:rPr>
-        <w:t> </w:t>
+        <w:t xml:space="preserve"> </w:t>
       </w:r>
       <w:r>
         <w:rPr>
@@ -1917,7 +1860,7 @@
           <w:spacing w:val="-2"/>
           <w:sz w:val="18"/>
         </w:rPr>
-        <w:t> </w:t>
+        <w:t xml:space="preserve"> </w:t>
       </w:r>
       <w:r>
         <w:rPr>
@@ -1930,7 +1873,7 @@
           <w:spacing w:val="-5"/>
           <w:sz w:val="18"/>
         </w:rPr>
-        <w:t> </w:t>
+        <w:t xml:space="preserve"> </w:t>
       </w:r>
       <w:r>
         <w:rPr>
@@ -1943,7 +1886,7 @@
           <w:spacing w:val="-6"/>
           <w:sz w:val="18"/>
         </w:rPr>
-        <w:t> </w:t>
+        <w:t xml:space="preserve"> </w:t>
       </w:r>
       <w:r>
         <w:rPr>
@@ -1966,17 +1909,15 @@
         <w:spacing w:before="115"/>
       </w:pPr>
       <w:r>
-        <w:rPr/>
         <w:t>Freelancer</w:t>
       </w:r>
       <w:r>
         <w:rPr>
           <w:spacing w:val="4"/>
         </w:rPr>
-        <w:t> </w:t>
-      </w:r>
-      <w:r>
-        <w:rPr/>
+        <w:t xml:space="preserve"> </w:t>
+      </w:r>
+      <w:r>
         <w:t>Tester</w:t>
       </w:r>
     </w:p>
@@ -1995,8 +1936,7 @@
     <w:p>
       <w:pPr>
         <w:spacing w:before="64"/>
-        <w:ind w:left="138" w:right="0" w:firstLine="0"/>
-        <w:jc w:val="left"/>
+        <w:ind w:left="138"/>
         <w:rPr>
           <w:sz w:val="16"/>
         </w:rPr>
@@ -2019,7 +1959,7 @@
           <w:spacing w:val="-7"/>
           <w:sz w:val="16"/>
         </w:rPr>
-        <w:t> </w:t>
+        <w:t xml:space="preserve"> </w:t>
       </w:r>
       <w:r>
         <w:rPr>
@@ -2038,7 +1978,7 @@
           <w:spacing w:val="-9"/>
           <w:sz w:val="16"/>
         </w:rPr>
-        <w:t> </w:t>
+        <w:t xml:space="preserve"> </w:t>
       </w:r>
       <w:r>
         <w:rPr>
@@ -2081,7 +2021,7 @@
           <w:spacing w:val="-13"/>
           <w:w w:val="105"/>
         </w:rPr>
-        <w:t> </w:t>
+        <w:t xml:space="preserve"> </w:t>
       </w:r>
       <w:r>
         <w:rPr>
@@ -2095,7 +2035,7 @@
           <w:spacing w:val="-15"/>
           <w:w w:val="105"/>
         </w:rPr>
-        <w:t> </w:t>
+        <w:t xml:space="preserve"> </w:t>
       </w:r>
       <w:r>
         <w:rPr>
@@ -2111,25 +2051,22 @@
         <w:spacing w:before="3"/>
       </w:pPr>
       <w:r>
-        <w:rPr/>
         <w:t>Fixed</w:t>
       </w:r>
       <w:r>
         <w:rPr>
           <w:spacing w:val="-4"/>
         </w:rPr>
-        <w:t> </w:t>
-      </w:r>
-      <w:r>
-        <w:rPr/>
+        <w:t xml:space="preserve"> </w:t>
+      </w:r>
+      <w:r>
         <w:t>Solutions</w:t>
       </w:r>
     </w:p>
     <w:p>
       <w:pPr>
         <w:spacing w:before="64"/>
-        <w:ind w:left="138" w:right="0" w:firstLine="0"/>
-        <w:jc w:val="left"/>
+        <w:ind w:left="138"/>
         <w:rPr>
           <w:sz w:val="16"/>
         </w:rPr>
@@ -2151,7 +2088,7 @@
           <w:spacing w:val="15"/>
           <w:sz w:val="16"/>
         </w:rPr>
-        <w:t> </w:t>
+        <w:t xml:space="preserve"> </w:t>
       </w:r>
       <w:r>
         <w:rPr>
@@ -2170,7 +2107,7 @@
           <w:spacing w:val="11"/>
           <w:sz w:val="16"/>
         </w:rPr>
-        <w:t> </w:t>
+        <w:t xml:space="preserve"> </w:t>
       </w:r>
       <w:r>
         <w:rPr>
@@ -2191,8 +2128,7 @@
     <w:p>
       <w:pPr>
         <w:spacing w:before="72"/>
-        <w:ind w:left="138" w:right="0" w:firstLine="0"/>
-        <w:jc w:val="left"/>
+        <w:ind w:left="138"/>
         <w:rPr>
           <w:rFonts w:ascii="Arial"/>
           <w:i/>
@@ -2220,15 +2156,7 @@
         </w:rPr>
       </w:pPr>
       <w:r>
-        <w:rPr/>
         <w:br w:type="column"/>
-      </w:r>
-      <w:r>
-        <w:rPr>
-          <w:rFonts w:ascii="Arial"/>
-          <w:i/>
-          <w:sz w:val="40"/>
-        </w:rPr>
       </w:r>
     </w:p>
     <w:p>
@@ -2249,7 +2177,7 @@
           <w:spacing w:val="15"/>
           <w:w w:val="95"/>
         </w:rPr>
-        <w:t> </w:t>
+        <w:t xml:space="preserve"> </w:t>
       </w:r>
       <w:r>
         <w:rPr>
@@ -2264,7 +2192,7 @@
           <w:spacing w:val="12"/>
           <w:w w:val="95"/>
         </w:rPr>
-        <w:t> </w:t>
+        <w:t xml:space="preserve"> </w:t>
       </w:r>
       <w:r>
         <w:rPr>
@@ -2281,47 +2209,42 @@
         <w:ind w:left="138"/>
       </w:pPr>
       <w:r>
-        <w:rPr/>
         <w:t>ISTQB</w:t>
       </w:r>
       <w:r>
         <w:rPr>
           <w:spacing w:val="8"/>
         </w:rPr>
-        <w:t> </w:t>
-      </w:r>
-      <w:r>
-        <w:rPr/>
+        <w:t xml:space="preserve"> </w:t>
+      </w:r>
+      <w:r>
         <w:t>Foundation</w:t>
       </w:r>
       <w:r>
         <w:rPr>
           <w:spacing w:val="9"/>
         </w:rPr>
-        <w:t> </w:t>
-      </w:r>
-      <w:r>
-        <w:rPr/>
+        <w:t xml:space="preserve"> </w:t>
+      </w:r>
+      <w:r>
         <w:t>Level</w:t>
       </w:r>
       <w:r>
         <w:rPr>
           <w:spacing w:val="10"/>
         </w:rPr>
-        <w:t> </w:t>
-      </w:r>
-      <w:r>
-        <w:rPr/>
+        <w:t xml:space="preserve"> </w:t>
+      </w:r>
+      <w:r>
         <w:t>certiﬁcation.</w:t>
       </w:r>
       <w:r>
         <w:rPr>
           <w:spacing w:val="12"/>
         </w:rPr>
-        <w:t> </w:t>
-      </w:r>
-      <w:r>
-        <w:rPr/>
+        <w:t xml:space="preserve"> </w:t>
+      </w:r>
+      <w:r>
         <w:t>(01/2019)</w:t>
       </w:r>
     </w:p>
@@ -2341,57 +2264,51 @@
         <w:ind w:left="138"/>
       </w:pPr>
       <w:r>
-        <w:rPr/>
         <w:t>Agile</w:t>
       </w:r>
       <w:r>
         <w:rPr>
           <w:spacing w:val="11"/>
         </w:rPr>
-        <w:t> </w:t>
-      </w:r>
-      <w:r>
-        <w:rPr/>
+        <w:t xml:space="preserve"> </w:t>
+      </w:r>
+      <w:r>
         <w:t>ISTQB</w:t>
       </w:r>
       <w:r>
         <w:rPr>
           <w:spacing w:val="8"/>
         </w:rPr>
-        <w:t> </w:t>
-      </w:r>
-      <w:r>
-        <w:rPr/>
+        <w:t xml:space="preserve"> </w:t>
+      </w:r>
+      <w:r>
         <w:t>Foundation</w:t>
       </w:r>
       <w:r>
         <w:rPr>
           <w:spacing w:val="7"/>
         </w:rPr>
-        <w:t> </w:t>
-      </w:r>
-      <w:r>
-        <w:rPr/>
+        <w:t xml:space="preserve"> </w:t>
+      </w:r>
+      <w:r>
         <w:t>Level</w:t>
       </w:r>
       <w:r>
         <w:rPr>
           <w:spacing w:val="9"/>
         </w:rPr>
-        <w:t> </w:t>
-      </w:r>
-      <w:r>
-        <w:rPr/>
+        <w:t xml:space="preserve"> </w:t>
+      </w:r>
+      <w:r>
         <w:t>certiﬁcation.</w:t>
       </w:r>
       <w:r>
         <w:rPr>
           <w:spacing w:val="10"/>
         </w:rPr>
-        <w:t> </w:t>
-      </w:r>
-      <w:r>
-        <w:rPr/>
+        <w:t xml:space="preserve"> </w:t>
+      </w:r>
+      <w:r>
         <w:t>(04/2019)</w:t>
       </w:r>
     </w:p>
@@ -2407,68 +2324,62 @@
     <w:p>
       <w:pPr>
         <w:pStyle w:val="BodyText"/>
-        <w:spacing w:line="232" w:lineRule="auto" w:before="1"/>
+        <w:spacing w:before="1" w:line="232" w:lineRule="auto"/>
         <w:ind w:left="183" w:hanging="46"/>
       </w:pPr>
       <w:r>
-        <w:rPr/>
         <w:t>Mobile</w:t>
       </w:r>
       <w:r>
         <w:rPr>
           <w:spacing w:val="16"/>
         </w:rPr>
-        <w:t> </w:t>
-      </w:r>
-      <w:r>
-        <w:rPr/>
+        <w:t xml:space="preserve"> </w:t>
+      </w:r>
+      <w:r>
         <w:t>Application</w:t>
       </w:r>
       <w:r>
         <w:rPr>
           <w:spacing w:val="13"/>
         </w:rPr>
-        <w:t> </w:t>
-      </w:r>
-      <w:r>
-        <w:rPr/>
+        <w:t xml:space="preserve"> </w:t>
+      </w:r>
+      <w:r>
         <w:t>Testing</w:t>
       </w:r>
       <w:r>
         <w:rPr>
           <w:spacing w:val="10"/>
         </w:rPr>
-        <w:t> </w:t>
-      </w:r>
-      <w:r>
-        <w:rPr/>
+        <w:t xml:space="preserve"> </w:t>
+      </w:r>
+      <w:r>
         <w:t>ISTQB</w:t>
       </w:r>
       <w:r>
         <w:rPr>
           <w:spacing w:val="13"/>
         </w:rPr>
-        <w:t> </w:t>
-      </w:r>
-      <w:r>
-        <w:rPr/>
+        <w:t xml:space="preserve"> </w:t>
+      </w:r>
+      <w:r>
         <w:t>FL</w:t>
       </w:r>
       <w:r>
         <w:rPr>
           <w:spacing w:val="15"/>
         </w:rPr>
-        <w:t> </w:t>
-      </w:r>
-      <w:r>
-        <w:rPr/>
+        <w:t xml:space="preserve"> </w:t>
+      </w:r>
+      <w:r>
         <w:t>certiﬁcation</w:t>
       </w:r>
       <w:r>
         <w:rPr>
           <w:spacing w:val="-50"/>
         </w:rPr>
-        <w:t> </w:t>
+        <w:t xml:space="preserve"> </w:t>
       </w:r>
       <w:r>
         <w:rPr>
@@ -2503,7 +2414,7 @@
           <w:spacing w:val="-12"/>
           <w:w w:val="105"/>
         </w:rPr>
-        <w:t> </w:t>
+        <w:t xml:space="preserve"> </w:t>
       </w:r>
       <w:r>
         <w:rPr>
@@ -2516,7 +2427,7 @@
           <w:spacing w:val="-13"/>
           <w:w w:val="105"/>
         </w:rPr>
-        <w:t> </w:t>
+        <w:t xml:space="preserve"> </w:t>
       </w:r>
       <w:r>
         <w:rPr>
@@ -2529,7 +2440,7 @@
           <w:spacing w:val="-14"/>
           <w:w w:val="105"/>
         </w:rPr>
-        <w:t> </w:t>
+        <w:t xml:space="preserve"> </w:t>
       </w:r>
       <w:r>
         <w:rPr>
@@ -2542,7 +2453,7 @@
           <w:spacing w:val="-11"/>
           <w:w w:val="105"/>
         </w:rPr>
-        <w:t> </w:t>
+        <w:t xml:space="preserve"> </w:t>
       </w:r>
       <w:r>
         <w:rPr>
@@ -2555,7 +2466,7 @@
           <w:spacing w:val="-13"/>
           <w:w w:val="105"/>
         </w:rPr>
-        <w:t> </w:t>
+        <w:t xml:space="preserve"> </w:t>
       </w:r>
       <w:r>
         <w:rPr>
@@ -2568,7 +2479,7 @@
           <w:spacing w:val="-11"/>
           <w:w w:val="105"/>
         </w:rPr>
-        <w:t> </w:t>
+        <w:t xml:space="preserve"> </w:t>
       </w:r>
       <w:r>
         <w:rPr>
@@ -2581,7 +2492,7 @@
           <w:spacing w:val="-53"/>
           <w:w w:val="105"/>
         </w:rPr>
-        <w:t> </w:t>
+        <w:t xml:space="preserve"> </w:t>
       </w:r>
       <w:r>
         <w:rPr>
@@ -2594,7 +2505,7 @@
           <w:spacing w:val="-13"/>
           <w:w w:val="105"/>
         </w:rPr>
-        <w:t> </w:t>
+        <w:t xml:space="preserve"> </w:t>
       </w:r>
       <w:r>
         <w:rPr>
@@ -2607,7 +2518,7 @@
           <w:spacing w:val="-11"/>
           <w:w w:val="105"/>
         </w:rPr>
-        <w:t> </w:t>
+        <w:t xml:space="preserve"> </w:t>
       </w:r>
       <w:r>
         <w:rPr>
@@ -2636,7 +2547,7 @@
           <w:spacing w:val="-1"/>
           <w:w w:val="105"/>
         </w:rPr>
-        <w:t>Participated </w:t>
+        <w:t xml:space="preserve">Participated </w:t>
       </w:r>
       <w:r>
         <w:rPr>
@@ -2649,7 +2560,7 @@
           <w:spacing w:val="1"/>
           <w:w w:val="105"/>
         </w:rPr>
-        <w:t> </w:t>
+        <w:t xml:space="preserve"> </w:t>
       </w:r>
       <w:r>
         <w:rPr>
@@ -2663,7 +2574,7 @@
           <w:spacing w:val="-11"/>
           <w:w w:val="105"/>
         </w:rPr>
-        <w:t> </w:t>
+        <w:t xml:space="preserve"> </w:t>
       </w:r>
       <w:r>
         <w:rPr>
@@ -2677,7 +2588,7 @@
           <w:spacing w:val="-10"/>
           <w:w w:val="105"/>
         </w:rPr>
-        <w:t> </w:t>
+        <w:t xml:space="preserve"> </w:t>
       </w:r>
       <w:r>
         <w:rPr>
@@ -2691,7 +2602,7 @@
           <w:spacing w:val="-12"/>
           <w:w w:val="105"/>
         </w:rPr>
-        <w:t> </w:t>
+        <w:t xml:space="preserve"> </w:t>
       </w:r>
       <w:r>
         <w:rPr>
@@ -2733,12 +2644,11 @@
     </w:p>
     <w:p>
       <w:pPr>
-        <w:spacing w:after="0"/>
         <w:sectPr>
           <w:type w:val="continuous"/>
           <w:pgSz w:w="11900" w:h="16840"/>
-          <w:pgMar w:top="380" w:bottom="280" w:left="360" w:right="640"/>
-          <w:cols w:num="2" w:equalWidth="0">
+          <w:pgMar w:top="380" w:right="640" w:bottom="280" w:left="360" w:header="720" w:footer="720" w:gutter="0"/>
+          <w:cols w:num="2" w:space="720" w:equalWidth="0">
             <w:col w:w="5122" w:space="687"/>
             <w:col w:w="5091"/>
           </w:cols>
@@ -2748,12 +2658,11 @@
     <w:p>
       <w:pPr>
         <w:tabs>
-          <w:tab w:pos="5590" w:val="left" w:leader="none"/>
-          <w:tab w:pos="5871" w:val="left" w:leader="none"/>
+          <w:tab w:val="left" w:pos="5590"/>
+          <w:tab w:val="left" w:pos="5871"/>
         </w:tabs>
-        <w:spacing w:line="160" w:lineRule="auto" w:before="78"/>
-        <w:ind w:left="316" w:right="0" w:firstLine="0"/>
-        <w:jc w:val="left"/>
+        <w:spacing w:before="78" w:line="160" w:lineRule="auto"/>
+        <w:ind w:left="316"/>
         <w:rPr>
           <w:rFonts w:ascii="Arial"/>
           <w:b/>
@@ -2761,12 +2670,12 @@
         </w:rPr>
       </w:pPr>
       <w:r>
-        <w:rPr/>
-        <w:pict>
-          <v:shape style="position:absolute;margin-left:24.9095pt;margin-top:4.481825pt;width:3.9pt;height:3.9pt;mso-position-horizontal-relative:page;mso-position-vertical-relative:paragraph;z-index:15738880" coordorigin="498,90" coordsize="78,78" path="m537,167l522,164,509,156,501,144,498,128,501,113,509,101,522,93,537,90,552,93,565,101,570,109,526,109,518,118,518,139,526,148,570,148,565,156,552,164,537,167xm570,148l548,148,556,139,556,118,548,109,570,109,573,113,576,128,573,144,570,148xe" filled="true" fillcolor="#303b4d" stroked="false">
-            <v:path arrowok="t"/>
-            <v:fill type="solid"/>
-            <w10:wrap type="none"/>
+        <w:pict w14:anchorId="04FACE71">
+          <v:shape id="_x0000_s1041" style="position:absolute;left:0;text-align:left;margin-left:24.9pt;margin-top:4.5pt;width:3.9pt;height:3.9pt;z-index:15738880;mso-position-horizontal-relative:page" coordorigin="498,90" coordsize="78,78" o:spt="100" adj="0,,0" path="m537,167r-15,-3l509,156r-8,-12l498,128r3,-15l509,101r13,-8l537,90r15,3l565,101r5,8l526,109r-8,9l518,139r8,9l570,148r-5,8l552,164r-15,3xm570,148r-22,l556,139r,-21l548,109r22,l573,113r3,15l573,144r-3,4xe" fillcolor="#303b4d" stroked="f">
+            <v:stroke joinstyle="round"/>
+            <v:formulas/>
+            <v:path arrowok="t" o:connecttype="segments"/>
+            <w10:wrap anchorx="page"/>
           </v:shape>
         </w:pict>
       </w:r>
@@ -2781,7 +2690,7 @@
           <w:spacing w:val="-1"/>
           <w:sz w:val="18"/>
         </w:rPr>
-        <w:t> </w:t>
+        <w:t xml:space="preserve"> </w:t>
       </w:r>
       <w:r>
         <w:rPr>
@@ -2794,7 +2703,7 @@
           <w:spacing w:val="1"/>
           <w:sz w:val="18"/>
         </w:rPr>
-        <w:t> </w:t>
+        <w:t xml:space="preserve"> </w:t>
       </w:r>
       <w:r>
         <w:rPr>
@@ -2807,7 +2716,7 @@
           <w:spacing w:val="-4"/>
           <w:sz w:val="18"/>
         </w:rPr>
-        <w:t> </w:t>
+        <w:t xml:space="preserve"> </w:t>
       </w:r>
       <w:r>
         <w:rPr>
@@ -2820,7 +2729,7 @@
           <w:spacing w:val="-1"/>
           <w:sz w:val="18"/>
         </w:rPr>
-        <w:t> </w:t>
+        <w:t xml:space="preserve"> </w:t>
       </w:r>
       <w:r>
         <w:rPr>
@@ -2833,13 +2742,18 @@
           <w:spacing w:val="-4"/>
           <w:sz w:val="18"/>
         </w:rPr>
-        <w:t> </w:t>
+        <w:t xml:space="preserve"> </w:t>
       </w:r>
       <w:r>
         <w:rPr>
           <w:sz w:val="18"/>
         </w:rPr>
         <w:t>for</w:t>
+      </w:r>
+      <w:r>
+        <w:rPr>
+          <w:sz w:val="18"/>
+        </w:rPr>
         <w:tab/>
       </w:r>
       <w:r>
@@ -2849,8 +2763,9 @@
           <w:sz w:val="18"/>
           <w:u w:val="single" w:color="303B4D"/>
         </w:rPr>
-        <w:t> </w:t>
-      </w:r>
+        <w:t xml:space="preserve"> </w:t>
+      </w:r>
+      <w:proofErr w:type="gramStart"/>
       <w:r>
         <w:rPr>
           <w:rFonts w:ascii="Times New Roman"/>
@@ -2864,7 +2779,7 @@
           <w:rFonts w:ascii="Times New Roman"/>
           <w:sz w:val="18"/>
         </w:rPr>
-        <w:t> </w:t>
+        <w:t xml:space="preserve"> </w:t>
       </w:r>
       <w:r>
         <w:rPr>
@@ -2872,7 +2787,7 @@
           <w:spacing w:val="-15"/>
           <w:sz w:val="18"/>
         </w:rPr>
-        <w:t> </w:t>
+        <w:t xml:space="preserve"> </w:t>
       </w:r>
       <w:r>
         <w:rPr>
@@ -2883,6 +2798,7 @@
         </w:rPr>
         <w:t>Post</w:t>
       </w:r>
+      <w:proofErr w:type="gramEnd"/>
       <w:r>
         <w:rPr>
           <w:rFonts w:ascii="Arial"/>
@@ -2891,7 +2807,7 @@
           <w:position w:val="-9"/>
           <w:sz w:val="24"/>
         </w:rPr>
-        <w:t> </w:t>
+        <w:t xml:space="preserve"> </w:t>
       </w:r>
       <w:r>
         <w:rPr>
@@ -2910,7 +2826,7 @@
           <w:position w:val="-9"/>
           <w:sz w:val="24"/>
         </w:rPr>
-        <w:t> </w:t>
+        <w:t xml:space="preserve"> </w:t>
       </w:r>
       <w:r>
         <w:rPr>
@@ -2924,9 +2840,8 @@
     </w:p>
     <w:p>
       <w:pPr>
-        <w:spacing w:line="66" w:lineRule="exact" w:before="0"/>
-        <w:ind w:left="316" w:right="0" w:firstLine="0"/>
-        <w:jc w:val="left"/>
+        <w:spacing w:line="66" w:lineRule="exact"/>
+        <w:ind w:left="316"/>
         <w:rPr>
           <w:sz w:val="18"/>
         </w:rPr>
@@ -2944,7 +2859,7 @@
           <w:w w:val="105"/>
           <w:sz w:val="18"/>
         </w:rPr>
-        <w:t> </w:t>
+        <w:t xml:space="preserve"> </w:t>
       </w:r>
       <w:r>
         <w:rPr>
@@ -2959,7 +2874,7 @@
           <w:w w:val="105"/>
           <w:sz w:val="18"/>
         </w:rPr>
-        <w:t> </w:t>
+        <w:t xml:space="preserve"> </w:t>
       </w:r>
       <w:r>
         <w:rPr>
@@ -2971,15 +2886,15 @@
     </w:p>
     <w:p>
       <w:pPr>
-        <w:spacing w:after="0" w:line="66" w:lineRule="exact"/>
-        <w:jc w:val="left"/>
+        <w:spacing w:line="66" w:lineRule="exact"/>
         <w:rPr>
           <w:sz w:val="18"/>
         </w:rPr>
         <w:sectPr>
           <w:type w:val="continuous"/>
           <w:pgSz w:w="11900" w:h="16840"/>
-          <w:pgMar w:top="380" w:bottom="280" w:left="360" w:right="640"/>
+          <w:pgMar w:top="380" w:right="640" w:bottom="280" w:left="360" w:header="720" w:footer="720" w:gutter="0"/>
+          <w:cols w:space="720"/>
         </w:sectPr>
       </w:pPr>
     </w:p>
@@ -3016,7 +2931,7 @@
           <w:color w:val="303B4D"/>
           <w:spacing w:val="106"/>
         </w:rPr>
-        <w:t> </w:t>
+        <w:t xml:space="preserve"> </w:t>
       </w:r>
       <w:r>
         <w:rPr>
@@ -3029,68 +2944,62 @@
     <w:p>
       <w:pPr>
         <w:pStyle w:val="BodyText"/>
-        <w:spacing w:line="528" w:lineRule="auto" w:before="145"/>
+        <w:spacing w:before="145" w:line="528" w:lineRule="auto"/>
         <w:ind w:left="138"/>
       </w:pPr>
       <w:r>
-        <w:rPr/>
         <w:t>Test</w:t>
       </w:r>
       <w:r>
         <w:rPr>
           <w:spacing w:val="3"/>
         </w:rPr>
-        <w:t> </w:t>
-      </w:r>
-      <w:r>
-        <w:rPr/>
+        <w:t xml:space="preserve"> </w:t>
+      </w:r>
+      <w:r>
         <w:t>case</w:t>
       </w:r>
       <w:r>
         <w:rPr>
           <w:spacing w:val="4"/>
         </w:rPr>
-        <w:t> </w:t>
-      </w:r>
-      <w:r>
-        <w:rPr/>
+        <w:t xml:space="preserve"> </w:t>
+      </w:r>
+      <w:r>
         <w:t>execution</w:t>
       </w:r>
       <w:r>
         <w:rPr>
           <w:spacing w:val="1"/>
         </w:rPr>
-        <w:t> </w:t>
-      </w:r>
-      <w:r>
-        <w:rPr/>
+        <w:t xml:space="preserve"> </w:t>
+      </w:r>
+      <w:r>
         <w:t>for</w:t>
       </w:r>
       <w:r>
         <w:rPr>
           <w:spacing w:val="1"/>
         </w:rPr>
-        <w:t> </w:t>
-      </w:r>
-      <w:r>
-        <w:rPr/>
+        <w:t xml:space="preserve"> </w:t>
+      </w:r>
+      <w:r>
         <w:t>Facebook</w:t>
       </w:r>
       <w:r>
         <w:rPr>
           <w:spacing w:val="1"/>
         </w:rPr>
-        <w:t> </w:t>
-      </w:r>
-      <w:r>
-        <w:rPr/>
+        <w:t xml:space="preserve"> </w:t>
+      </w:r>
+      <w:r>
         <w:t>app</w:t>
       </w:r>
       <w:r>
         <w:rPr>
           <w:spacing w:val="-50"/>
         </w:rPr>
-        <w:t> </w:t>
+        <w:t xml:space="preserve"> </w:t>
       </w:r>
       <w:r>
         <w:rPr>
@@ -3103,7 +3012,7 @@
           <w:spacing w:val="1"/>
           <w:w w:val="105"/>
         </w:rPr>
-        <w:t> </w:t>
+        <w:t xml:space="preserve"> </w:t>
       </w:r>
       <w:r>
         <w:rPr>
@@ -3116,7 +3025,7 @@
           <w:spacing w:val="-8"/>
           <w:w w:val="105"/>
         </w:rPr>
-        <w:t> </w:t>
+        <w:t xml:space="preserve"> </w:t>
       </w:r>
       <w:r>
         <w:rPr>
@@ -3129,7 +3038,7 @@
           <w:spacing w:val="-11"/>
           <w:w w:val="105"/>
         </w:rPr>
-        <w:t> </w:t>
+        <w:t xml:space="preserve"> </w:t>
       </w:r>
       <w:r>
         <w:rPr>
@@ -3142,7 +3051,7 @@
           <w:spacing w:val="-9"/>
           <w:w w:val="105"/>
         </w:rPr>
-        <w:t> </w:t>
+        <w:t xml:space="preserve"> </w:t>
       </w:r>
       <w:r>
         <w:rPr>
@@ -3155,7 +3064,7 @@
           <w:spacing w:val="-8"/>
           <w:w w:val="105"/>
         </w:rPr>
-        <w:t> </w:t>
+        <w:t xml:space="preserve"> </w:t>
       </w:r>
       <w:r>
         <w:rPr>
@@ -3167,10 +3076,9 @@
     <w:p>
       <w:pPr>
         <w:pStyle w:val="Heading3"/>
-        <w:spacing w:line="252" w:lineRule="exact" w:before="0"/>
-      </w:pPr>
-      <w:r>
-        <w:rPr/>
+        <w:spacing w:before="0" w:line="252" w:lineRule="exact"/>
+      </w:pPr>
+      <w:r>
         <w:br w:type="column"/>
       </w:r>
       <w:r>
@@ -3184,7 +3092,7 @@
           <w:spacing w:val="-5"/>
           <w:w w:val="105"/>
         </w:rPr>
-        <w:t> </w:t>
+        <w:t xml:space="preserve"> </w:t>
       </w:r>
       <w:r>
         <w:rPr>
@@ -3197,7 +3105,7 @@
           <w:spacing w:val="-5"/>
           <w:w w:val="105"/>
         </w:rPr>
-        <w:t> </w:t>
+        <w:t xml:space="preserve"> </w:t>
       </w:r>
       <w:r>
         <w:rPr>
@@ -3209,8 +3117,7 @@
     <w:p>
       <w:pPr>
         <w:spacing w:before="64"/>
-        <w:ind w:left="138" w:right="0" w:firstLine="0"/>
-        <w:jc w:val="left"/>
+        <w:ind w:left="138"/>
         <w:rPr>
           <w:sz w:val="16"/>
         </w:rPr>
@@ -3232,7 +3139,7 @@
           <w:spacing w:val="6"/>
           <w:sz w:val="16"/>
         </w:rPr>
-        <w:t> </w:t>
+        <w:t xml:space="preserve"> </w:t>
       </w:r>
       <w:r>
         <w:rPr>
@@ -3251,7 +3158,7 @@
           <w:spacing w:val="2"/>
           <w:sz w:val="16"/>
         </w:rPr>
-        <w:t> </w:t>
+        <w:t xml:space="preserve"> </w:t>
       </w:r>
       <w:r>
         <w:rPr>
@@ -3280,8 +3187,7 @@
     <w:p>
       <w:pPr>
         <w:spacing w:before="141"/>
-        <w:ind w:left="138" w:right="0" w:firstLine="0"/>
-        <w:jc w:val="left"/>
+        <w:ind w:left="138"/>
         <w:rPr>
           <w:rFonts w:ascii="Arial"/>
           <w:b/>
@@ -3289,14 +3195,14 @@
         </w:rPr>
       </w:pPr>
       <w:r>
-        <w:rPr/>
-        <w:pict>
-          <v:rect style="position:absolute;margin-left:297.542816pt;margin-top:13.278252pt;width:11.883431pt;height:.91411pt;mso-position-horizontal-relative:page;mso-position-vertical-relative:paragraph;z-index:15739392" filled="true" fillcolor="#303b4d" stroked="false">
-            <v:fill type="solid"/>
-            <w10:wrap type="none"/>
+        <w:pict w14:anchorId="24CE6CB1">
+          <v:rect id="_x0000_s1040" style="position:absolute;left:0;text-align:left;margin-left:297.55pt;margin-top:13.3pt;width:11.9pt;height:.9pt;z-index:15739392;mso-position-horizontal-relative:page" fillcolor="#303b4d" stroked="f">
+            <w10:wrap anchorx="page"/>
           </v:rect>
         </w:pict>
       </w:r>
+      <w:proofErr w:type="spellStart"/>
+      <w:proofErr w:type="gramStart"/>
       <w:r>
         <w:rPr>
           <w:rFonts w:ascii="Arial"/>
@@ -3305,6 +3211,7 @@
         </w:rPr>
         <w:t>Bachelor's</w:t>
       </w:r>
+      <w:proofErr w:type="spellEnd"/>
       <w:r>
         <w:rPr>
           <w:rFonts w:ascii="Arial"/>
@@ -3312,7 +3219,7 @@
           <w:spacing w:val="-11"/>
           <w:sz w:val="24"/>
         </w:rPr>
-        <w:t> </w:t>
+        <w:t xml:space="preserve"> </w:t>
       </w:r>
       <w:r>
         <w:rPr>
@@ -3329,7 +3236,7 @@
           <w:spacing w:val="-13"/>
           <w:sz w:val="24"/>
         </w:rPr>
-        <w:t> </w:t>
+        <w:t xml:space="preserve"> </w:t>
       </w:r>
       <w:r>
         <w:rPr>
@@ -3346,7 +3253,7 @@
           <w:spacing w:val="-13"/>
           <w:sz w:val="24"/>
         </w:rPr>
-        <w:t> </w:t>
+        <w:t xml:space="preserve"> </w:t>
       </w:r>
       <w:r>
         <w:rPr>
@@ -3356,41 +3263,38 @@
         </w:rPr>
         <w:t>Science</w:t>
       </w:r>
+      <w:proofErr w:type="gramEnd"/>
     </w:p>
     <w:p>
       <w:pPr>
         <w:pStyle w:val="Heading3"/>
       </w:pPr>
       <w:r>
-        <w:rPr/>
         <w:t>Ain</w:t>
       </w:r>
       <w:r>
         <w:rPr>
           <w:spacing w:val="-10"/>
         </w:rPr>
-        <w:t> </w:t>
-      </w:r>
-      <w:r>
-        <w:rPr/>
+        <w:t xml:space="preserve"> </w:t>
+      </w:r>
+      <w:r>
         <w:t>Shams</w:t>
       </w:r>
       <w:r>
         <w:rPr>
           <w:spacing w:val="-6"/>
         </w:rPr>
-        <w:t> </w:t>
-      </w:r>
-      <w:r>
-        <w:rPr/>
+        <w:t xml:space="preserve"> </w:t>
+      </w:r>
+      <w:r>
         <w:t>University</w:t>
       </w:r>
     </w:p>
     <w:p>
       <w:pPr>
         <w:spacing w:before="64"/>
-        <w:ind w:left="138" w:right="0" w:firstLine="0"/>
-        <w:jc w:val="left"/>
+        <w:ind w:left="138"/>
         <w:rPr>
           <w:sz w:val="16"/>
         </w:rPr>
@@ -3412,7 +3316,7 @@
           <w:spacing w:val="6"/>
           <w:sz w:val="16"/>
         </w:rPr>
-        <w:t> </w:t>
+        <w:t xml:space="preserve"> </w:t>
       </w:r>
       <w:r>
         <w:rPr>
@@ -3431,7 +3335,7 @@
           <w:spacing w:val="2"/>
           <w:sz w:val="16"/>
         </w:rPr>
-        <w:t> </w:t>
+        <w:t xml:space="preserve"> </w:t>
       </w:r>
       <w:r>
         <w:rPr>
@@ -3487,12 +3391,11 @@
     </w:p>
     <w:p>
       <w:pPr>
-        <w:spacing w:after="0"/>
         <w:sectPr>
           <w:type w:val="continuous"/>
           <w:pgSz w:w="11900" w:h="16840"/>
-          <w:pgMar w:top="380" w:bottom="280" w:left="360" w:right="640"/>
-          <w:cols w:num="2" w:equalWidth="0">
+          <w:pgMar w:top="380" w:right="640" w:bottom="280" w:left="360" w:header="720" w:footer="720" w:gutter="0"/>
+          <w:cols w:num="2" w:space="720" w:equalWidth="0">
             <w:col w:w="3588" w:space="2221"/>
             <w:col w:w="5091"/>
           </w:cols>
@@ -3502,42 +3405,57 @@
     <w:p>
       <w:pPr>
         <w:pStyle w:val="BodyText"/>
-        <w:spacing w:line="528" w:lineRule="auto" w:before="1"/>
+        <w:spacing w:before="1" w:line="528" w:lineRule="auto"/>
         <w:ind w:left="138" w:right="690"/>
       </w:pPr>
       <w:r>
-        <w:rPr/>
-        <w:pict>
-          <v:group style="position:absolute;margin-left:0pt;margin-top:84.326653pt;width:594.9pt;height:46.65pt;mso-position-horizontal-relative:page;mso-position-vertical-relative:page;z-index:-15831552" coordorigin="0,1687" coordsize="11898,933">
-            <v:rect style="position:absolute;left:0;top:1686;width:11898;height:933" filled="true" fillcolor="#303b4d" stroked="false">
-              <v:fill type="solid"/>
-            </v:rect>
-            <v:shape style="position:absolute;left:529;top:1861;width:236;height:185" type="#_x0000_t75" stroked="false">
+        <w:pict w14:anchorId="1E2C7927">
+          <v:group id="_x0000_s1030" style="position:absolute;left:0;text-align:left;margin-left:0;margin-top:84.35pt;width:594.9pt;height:46.65pt;z-index:-15831552;mso-position-horizontal-relative:page;mso-position-vertical-relative:page" coordorigin=",1687" coordsize="11898,933">
+            <v:rect id="_x0000_s1039" style="position:absolute;top:1686;width:11898;height:933" fillcolor="#303b4d" stroked="f"/>
+            <v:shapetype id="_x0000_t75" coordsize="21600,21600" o:spt="75" o:preferrelative="t" path="m@4@5l@4@11@9@11@9@5xe" filled="f" stroked="f">
+              <v:stroke joinstyle="miter"/>
+              <v:formulas>
+                <v:f eqn="if lineDrawn pixelLineWidth 0"/>
+                <v:f eqn="sum @0 1 0"/>
+                <v:f eqn="sum 0 0 @1"/>
+                <v:f eqn="prod @2 1 2"/>
+                <v:f eqn="prod @3 21600 pixelWidth"/>
+                <v:f eqn="prod @3 21600 pixelHeight"/>
+                <v:f eqn="sum @0 0 1"/>
+                <v:f eqn="prod @6 1 2"/>
+                <v:f eqn="prod @7 21600 pixelWidth"/>
+                <v:f eqn="sum @8 21600 0"/>
+                <v:f eqn="prod @7 21600 pixelHeight"/>
+                <v:f eqn="sum @10 21600 0"/>
+              </v:formulas>
+              <v:path o:extrusionok="f" gradientshapeok="t" o:connecttype="rect"/>
+              <o:lock v:ext="edit" aspectratio="t"/>
+            </v:shapetype>
+            <v:shape id="_x0000_s1038" type="#_x0000_t75" style="position:absolute;left:529;top:1861;width:236;height:185">
+              <v:imagedata r:id="rId4" o:title=""/>
+            </v:shape>
+            <v:shape id="_x0000_s1037" style="position:absolute;left:6340;top:1836;width:149;height:236" coordorigin="6341,1836" coordsize="149,236" o:spt="100" adj="0,,0" path="m6421,2025r-3,-3l6411,2022r-3,3l6408,2032r3,2l6418,2034r3,-2l6421,2028r,-3xm6489,1845r-8,-9l6440,1836r,42l6440,1881r-2,4l6435,1886r-2,l6433,2018r,20l6425,2047r-21,l6396,2038r,-20l6404,2010r21,l6433,2018r,-132l6396,1886r-3,l6390,1883r,-7l6393,1874r3,-1l6433,1873r2,l6438,1875r2,3l6440,1836r-91,l6341,1845r,218l6349,2072r132,l6489,2063r,-16l6489,2010r,-124l6489,1873r,-28xe" stroked="f">
+              <v:stroke joinstyle="round"/>
+              <v:formulas/>
+              <v:path arrowok="t" o:connecttype="segments"/>
+            </v:shape>
+            <v:shape id="_x0000_s1036" type="#_x0000_t75" style="position:absolute;left:541;top:2246;width:211;height:211">
               <v:imagedata r:id="rId5" o:title=""/>
             </v:shape>
-            <v:shape style="position:absolute;left:6340;top:1836;width:149;height:236" coordorigin="6341,1836" coordsize="149,236" path="m6421,2025l6418,2022,6411,2022,6408,2025,6408,2032,6411,2034,6418,2034,6421,2032,6421,2028,6421,2025xm6489,1845l6481,1836,6440,1836,6440,1878,6440,1881,6438,1885,6435,1886,6433,1886,6433,2018,6433,2038,6425,2047,6404,2047,6396,2038,6396,2018,6404,2010,6425,2010,6433,2018,6433,1886,6396,1886,6393,1886,6390,1883,6390,1876,6393,1874,6396,1873,6433,1873,6435,1873,6438,1875,6440,1878,6440,1836,6349,1836,6341,1845,6341,2063,6349,2072,6481,2072,6489,2063,6489,2047,6489,2010,6489,1886,6489,1873,6489,1845xe" filled="true" fillcolor="#ffffff" stroked="false">
-              <v:path arrowok="t"/>
-              <v:fill type="solid"/>
-            </v:shape>
-            <v:shape style="position:absolute;left:541;top:2246;width:211;height:211" type="#_x0000_t75" stroked="false">
+            <v:shape id="_x0000_s1035" type="#_x0000_t75" style="position:absolute;left:6304;top:2240;width:221;height:219">
               <v:imagedata r:id="rId6" o:title=""/>
             </v:shape>
-            <v:shape style="position:absolute;left:6304;top:2240;width:221;height:219" type="#_x0000_t75" stroked="false">
-              <v:imagedata r:id="rId7" o:title=""/>
-            </v:shape>
-            <v:shape style="position:absolute;left:877;top:1871;width:2916;height:179" type="#_x0000_t202" filled="false" stroked="false">
+            <v:shape id="_x0000_s1034" type="#_x0000_t202" style="position:absolute;left:877;top:1871;width:2916;height:179" filled="f" stroked="f">
               <v:textbox inset="0,0,0,0">
                 <w:txbxContent>
                   <w:p>
                     <w:pPr>
-                      <w:spacing w:line="178" w:lineRule="exact" w:before="0"/>
-                      <w:ind w:left="0" w:right="0" w:firstLine="0"/>
-                      <w:jc w:val="left"/>
+                      <w:spacing w:line="178" w:lineRule="exact"/>
                       <w:rPr>
                         <w:sz w:val="18"/>
                       </w:rPr>
                     </w:pPr>
-                    <w:hyperlink r:id="rId8">
+                    <w:hyperlink r:id="rId7">
                       <w:r>
                         <w:rPr>
                           <w:color w:val="FFFFFF"/>
@@ -3549,16 +3467,13 @@
                   </w:p>
                 </w:txbxContent>
               </v:textbox>
-              <w10:wrap type="none"/>
             </v:shape>
-            <v:shape style="position:absolute;left:6645;top:1871;width:1127;height:179" type="#_x0000_t202" filled="false" stroked="false">
+            <v:shape id="_x0000_s1033" type="#_x0000_t202" style="position:absolute;left:6645;top:1871;width:1127;height:179" filled="f" stroked="f">
               <v:textbox inset="0,0,0,0">
                 <w:txbxContent>
                   <w:p>
                     <w:pPr>
-                      <w:spacing w:line="178" w:lineRule="exact" w:before="0"/>
-                      <w:ind w:left="0" w:right="0" w:firstLine="0"/>
-                      <w:jc w:val="left"/>
+                      <w:spacing w:line="178" w:lineRule="exact"/>
                       <w:rPr>
                         <w:sz w:val="18"/>
                       </w:rPr>
@@ -3573,97 +3488,105 @@
                   </w:p>
                 </w:txbxContent>
               </v:textbox>
-              <w10:wrap type="none"/>
             </v:shape>
-            <v:shape style="position:absolute;left:877;top:2269;width:2603;height:179" type="#_x0000_t202" filled="false" stroked="false">
+            <v:shape id="_x0000_s1032" type="#_x0000_t202" style="position:absolute;left:877;top:2269;width:2603;height:179" filled="f" stroked="f">
               <v:textbox inset="0,0,0,0">
                 <w:txbxContent>
                   <w:p>
                     <w:pPr>
-                      <w:spacing w:line="178" w:lineRule="exact" w:before="0"/>
-                      <w:ind w:left="0" w:right="0" w:firstLine="0"/>
-                      <w:jc w:val="left"/>
-                      <w:rPr>
-                        <w:sz w:val="18"/>
+                      <w:spacing w:line="178" w:lineRule="exact"/>
+                      <w:rPr>
+                        <w:color w:val="548DD4" w:themeColor="text2" w:themeTint="99"/>
+                        <w:sz w:val="18"/>
+                      </w:rPr>
+                    </w:pPr>
+                    <w:hyperlink r:id="rId8">
+                      <w:r>
+                        <w:rPr>
+                          <w:color w:val="548DD4" w:themeColor="text2" w:themeTint="99"/>
+                          <w:sz w:val="18"/>
+                        </w:rPr>
+                        <w:t>linkedin.com/in/aya-</w:t>
+                      </w:r>
+                      <w:proofErr w:type="spellStart"/>
+                      <w:r>
+                        <w:rPr>
+                          <w:color w:val="548DD4" w:themeColor="text2" w:themeTint="99"/>
+                          <w:sz w:val="18"/>
+                        </w:rPr>
+                        <w:t>muhammad</w:t>
+                      </w:r>
+                      <w:proofErr w:type="spellEnd"/>
+                    </w:hyperlink>
+                  </w:p>
+                </w:txbxContent>
+              </v:textbox>
+            </v:shape>
+            <v:shape id="_x0000_s1031" type="#_x0000_t202" style="position:absolute;left:6645;top:2269;width:2105;height:179" filled="f" stroked="f">
+              <v:textbox inset="0,0,0,0">
+                <w:txbxContent>
+                  <w:p>
+                    <w:pPr>
+                      <w:spacing w:line="178" w:lineRule="exact"/>
+                      <w:rPr>
+                        <w:color w:val="548DD4" w:themeColor="text2" w:themeTint="99"/>
+                        <w:sz w:val="18"/>
+                        <w:u w:val="single"/>
                       </w:rPr>
                     </w:pPr>
                     <w:hyperlink r:id="rId9">
                       <w:r>
                         <w:rPr>
-                          <w:color w:val="FFFFFF"/>
+                          <w:color w:val="548DD4" w:themeColor="text2" w:themeTint="99"/>
                           <w:sz w:val="18"/>
+                          <w:u w:val="single"/>
                         </w:rPr>
-                        <w:t>linkedin.com/in/aya-muhammad</w:t>
+                        <w:t>github.com/</w:t>
                       </w:r>
+                      <w:proofErr w:type="spellStart"/>
+                      <w:r>
+                        <w:rPr>
+                          <w:color w:val="548DD4" w:themeColor="text2" w:themeTint="99"/>
+                          <w:sz w:val="18"/>
+                          <w:u w:val="single"/>
+                        </w:rPr>
+                        <w:t>AyaMohamed</w:t>
+                      </w:r>
+                      <w:proofErr w:type="spellEnd"/>
                     </w:hyperlink>
                   </w:p>
                 </w:txbxContent>
               </v:textbox>
-              <w10:wrap type="none"/>
             </v:shape>
-            <v:shape style="position:absolute;left:6645;top:2269;width:2105;height:179" type="#_x0000_t202" filled="false" stroked="false">
-              <v:textbox inset="0,0,0,0">
-                <w:txbxContent>
-                  <w:p>
-                    <w:pPr>
-                      <w:spacing w:line="178" w:lineRule="exact" w:before="0"/>
-                      <w:ind w:left="0" w:right="0" w:firstLine="0"/>
-                      <w:jc w:val="left"/>
-                      <w:rPr>
-                        <w:sz w:val="18"/>
-                      </w:rPr>
-                    </w:pPr>
-                    <w:hyperlink r:id="rId10">
-                      <w:r>
-                        <w:rPr>
-                          <w:color w:val="FFFFFF"/>
-                          <w:sz w:val="18"/>
-                        </w:rPr>
-                        <w:t>github.com/AyaMohamed</w:t>
-                      </w:r>
-                    </w:hyperlink>
-                  </w:p>
-                </w:txbxContent>
-              </v:textbox>
-              <w10:wrap type="none"/>
-            </v:shape>
-            <w10:wrap type="none"/>
+            <w10:wrap anchorx="page" anchory="page"/>
           </v:group>
         </w:pict>
       </w:r>
       <w:r>
-        <w:rPr/>
-        <w:pict>
-          <v:rect style="position:absolute;margin-left:0pt;margin-top:171.167114pt;width:11.883431pt;height:.91411pt;mso-position-horizontal-relative:page;mso-position-vertical-relative:page;z-index:15733760" filled="true" fillcolor="#303b4d" stroked="false">
-            <v:fill type="solid"/>
-            <w10:wrap type="none"/>
+        <w:pict w14:anchorId="2B307F26">
+          <v:rect id="_x0000_s1029" style="position:absolute;left:0;text-align:left;margin-left:0;margin-top:171.15pt;width:11.9pt;height:.9pt;z-index:15733760;mso-position-horizontal-relative:page;mso-position-vertical-relative:page" fillcolor="#303b4d" stroked="f">
+            <w10:wrap anchorx="page" anchory="page"/>
           </v:rect>
         </w:pict>
       </w:r>
       <w:r>
-        <w:rPr/>
-        <w:pict>
-          <v:rect style="position:absolute;margin-left:0pt;margin-top:308.28363pt;width:11.883431pt;height:.91411pt;mso-position-horizontal-relative:page;mso-position-vertical-relative:page;z-index:15736320" filled="true" fillcolor="#303b4d" stroked="false">
-            <v:fill type="solid"/>
-            <w10:wrap type="none"/>
+        <w:pict w14:anchorId="7E8A8E32">
+          <v:rect id="_x0000_s1028" style="position:absolute;left:0;text-align:left;margin-left:0;margin-top:308.3pt;width:11.9pt;height:.9pt;z-index:15736320;mso-position-horizontal-relative:page;mso-position-vertical-relative:page" fillcolor="#303b4d" stroked="f">
+            <w10:wrap anchorx="page" anchory="page"/>
           </v:rect>
         </w:pict>
       </w:r>
       <w:r>
-        <w:rPr/>
-        <w:pict>
-          <v:rect style="position:absolute;margin-left:0pt;margin-top:437.630188pt;width:11.883431pt;height:.91411pt;mso-position-horizontal-relative:page;mso-position-vertical-relative:page;z-index:15737856" filled="true" fillcolor="#303b4d" stroked="false">
-            <v:fill type="solid"/>
-            <w10:wrap type="none"/>
+        <w:pict w14:anchorId="247E199D">
+          <v:rect id="_x0000_s1027" style="position:absolute;left:0;text-align:left;margin-left:0;margin-top:437.65pt;width:11.9pt;height:.9pt;z-index:15737856;mso-position-horizontal-relative:page;mso-position-vertical-relative:page" fillcolor="#303b4d" stroked="f">
+            <w10:wrap anchorx="page" anchory="page"/>
           </v:rect>
         </w:pict>
       </w:r>
       <w:r>
-        <w:rPr/>
-        <w:pict>
-          <v:rect style="position:absolute;margin-left:0pt;margin-top:493.619446pt;width:11.883431pt;height:.91411pt;mso-position-horizontal-relative:page;mso-position-vertical-relative:page;z-index:15738368" filled="true" fillcolor="#303b4d" stroked="false">
-            <v:fill type="solid"/>
-            <w10:wrap type="none"/>
+        <w:pict w14:anchorId="14A962D8">
+          <v:rect id="_x0000_s1026" style="position:absolute;left:0;text-align:left;margin-left:0;margin-top:493.6pt;width:11.9pt;height:.9pt;z-index:15738368;mso-position-horizontal-relative:page;mso-position-vertical-relative:page" fillcolor="#303b4d" stroked="f">
+            <w10:wrap anchorx="page" anchory="page"/>
           </v:rect>
         </w:pict>
       </w:r>
@@ -3678,7 +3601,7 @@
           <w:spacing w:val="-6"/>
           <w:w w:val="105"/>
         </w:rPr>
-        <w:t> </w:t>
+        <w:t xml:space="preserve"> </w:t>
       </w:r>
       <w:r>
         <w:rPr>
@@ -3691,7 +3614,7 @@
           <w:spacing w:val="-7"/>
           <w:w w:val="105"/>
         </w:rPr>
-        <w:t> </w:t>
+        <w:t xml:space="preserve"> </w:t>
       </w:r>
       <w:r>
         <w:rPr>
@@ -3704,7 +3627,7 @@
           <w:spacing w:val="-6"/>
           <w:w w:val="105"/>
         </w:rPr>
-        <w:t> </w:t>
+        <w:t xml:space="preserve"> </w:t>
       </w:r>
       <w:r>
         <w:rPr>
@@ -3717,7 +3640,7 @@
           <w:spacing w:val="-4"/>
           <w:w w:val="105"/>
         </w:rPr>
-        <w:t> </w:t>
+        <w:t xml:space="preserve"> </w:t>
       </w:r>
       <w:r>
         <w:rPr>
@@ -3730,7 +3653,7 @@
           <w:spacing w:val="-4"/>
           <w:w w:val="105"/>
         </w:rPr>
-        <w:t> </w:t>
+        <w:t xml:space="preserve"> </w:t>
       </w:r>
       <w:r>
         <w:rPr>
@@ -3743,7 +3666,7 @@
           <w:spacing w:val="-4"/>
           <w:w w:val="105"/>
         </w:rPr>
-        <w:t> </w:t>
+        <w:t xml:space="preserve"> </w:t>
       </w:r>
       <w:r>
         <w:rPr>
@@ -3756,138 +3679,125 @@
           <w:spacing w:val="-53"/>
           <w:w w:val="105"/>
         </w:rPr>
-        <w:t> </w:t>
-      </w:r>
-      <w:r>
-        <w:rPr/>
+        <w:t xml:space="preserve"> </w:t>
+      </w:r>
+      <w:r>
         <w:t>Test</w:t>
       </w:r>
       <w:r>
         <w:rPr>
           <w:spacing w:val="-3"/>
         </w:rPr>
-        <w:t> </w:t>
-      </w:r>
-      <w:r>
-        <w:rPr/>
+        <w:t xml:space="preserve"> </w:t>
+      </w:r>
+      <w:r>
         <w:t>case</w:t>
       </w:r>
       <w:r>
         <w:rPr>
           <w:spacing w:val="-2"/>
         </w:rPr>
-        <w:t> </w:t>
-      </w:r>
-      <w:r>
-        <w:rPr/>
+        <w:t xml:space="preserve"> </w:t>
+      </w:r>
+      <w:r>
         <w:t>execution</w:t>
       </w:r>
       <w:r>
         <w:rPr>
           <w:spacing w:val="-6"/>
         </w:rPr>
-        <w:t> </w:t>
-      </w:r>
-      <w:r>
-        <w:rPr/>
+        <w:t xml:space="preserve"> </w:t>
+      </w:r>
+      <w:r>
         <w:t>for</w:t>
       </w:r>
       <w:r>
         <w:rPr>
           <w:spacing w:val="-5"/>
         </w:rPr>
-        <w:t> </w:t>
-      </w:r>
-      <w:r>
-        <w:rPr/>
+        <w:t xml:space="preserve"> </w:t>
+      </w:r>
+      <w:r>
         <w:t>Tictrac</w:t>
       </w:r>
       <w:r>
         <w:rPr>
           <w:spacing w:val="-7"/>
         </w:rPr>
-        <w:t> </w:t>
-      </w:r>
-      <w:r>
-        <w:rPr/>
+        <w:t xml:space="preserve"> </w:t>
+      </w:r>
+      <w:r>
         <w:t>app</w:t>
       </w:r>
     </w:p>
     <w:p>
       <w:pPr>
         <w:pStyle w:val="BodyText"/>
-        <w:spacing w:line="232" w:lineRule="auto" w:before="6"/>
+        <w:spacing w:before="6" w:line="232" w:lineRule="auto"/>
         <w:ind w:left="138"/>
       </w:pPr>
       <w:r>
-        <w:rPr/>
         <w:t>Test</w:t>
       </w:r>
       <w:r>
         <w:rPr>
           <w:spacing w:val="11"/>
         </w:rPr>
-        <w:t> </w:t>
-      </w:r>
-      <w:r>
-        <w:rPr/>
+        <w:t xml:space="preserve"> </w:t>
+      </w:r>
+      <w:r>
         <w:t>case</w:t>
       </w:r>
       <w:r>
         <w:rPr>
           <w:spacing w:val="11"/>
         </w:rPr>
-        <w:t> </w:t>
-      </w:r>
-      <w:r>
-        <w:rPr/>
+        <w:t xml:space="preserve"> </w:t>
+      </w:r>
+      <w:r>
         <w:t>execution</w:t>
       </w:r>
       <w:r>
         <w:rPr>
           <w:spacing w:val="7"/>
         </w:rPr>
-        <w:t> </w:t>
-      </w:r>
-      <w:r>
-        <w:rPr/>
+        <w:t xml:space="preserve"> </w:t>
+      </w:r>
+      <w:r>
         <w:t>for</w:t>
       </w:r>
       <w:r>
         <w:rPr>
           <w:spacing w:val="8"/>
         </w:rPr>
-        <w:t> </w:t>
-      </w:r>
-      <w:r>
-        <w:rPr/>
+        <w:t xml:space="preserve"> </w:t>
+      </w:r>
+      <w:r>
         <w:t>SpongeBob</w:t>
       </w:r>
       <w:r>
         <w:rPr>
           <w:spacing w:val="10"/>
         </w:rPr>
-        <w:t> </w:t>
-      </w:r>
-      <w:r>
-        <w:rPr/>
+        <w:t xml:space="preserve"> </w:t>
+      </w:r>
+      <w:r>
         <w:t>Krusty</w:t>
       </w:r>
       <w:r>
         <w:rPr>
           <w:spacing w:val="9"/>
         </w:rPr>
-        <w:t> </w:t>
-      </w:r>
-      <w:r>
-        <w:rPr/>
+        <w:t xml:space="preserve"> </w:t>
+      </w:r>
+      <w:r>
         <w:t>Cook-Oﬀ</w:t>
       </w:r>
       <w:r>
         <w:rPr>
           <w:spacing w:val="-50"/>
         </w:rPr>
-        <w:t> </w:t>
+        <w:t xml:space="preserve"> </w:t>
       </w:r>
       <w:r>
         <w:rPr>
@@ -3921,7 +3831,7 @@
           <w:spacing w:val="-10"/>
           <w:w w:val="105"/>
         </w:rPr>
-        <w:t> </w:t>
+        <w:t xml:space="preserve"> </w:t>
       </w:r>
       <w:r>
         <w:rPr>
@@ -3934,7 +3844,7 @@
           <w:spacing w:val="-10"/>
           <w:w w:val="105"/>
         </w:rPr>
-        <w:t> </w:t>
+        <w:t xml:space="preserve"> </w:t>
       </w:r>
       <w:r>
         <w:rPr>
@@ -3947,7 +3857,7 @@
           <w:spacing w:val="-14"/>
           <w:w w:val="105"/>
         </w:rPr>
-        <w:t> </w:t>
+        <w:t xml:space="preserve"> </w:t>
       </w:r>
       <w:r>
         <w:rPr>
@@ -3960,7 +3870,7 @@
           <w:spacing w:val="-11"/>
           <w:w w:val="105"/>
         </w:rPr>
-        <w:t> </w:t>
+        <w:t xml:space="preserve"> </w:t>
       </w:r>
       <w:r>
         <w:rPr>
@@ -3973,7 +3883,7 @@
           <w:spacing w:val="-13"/>
           <w:w w:val="105"/>
         </w:rPr>
-        <w:t> </w:t>
+        <w:t xml:space="preserve"> </w:t>
       </w:r>
       <w:r>
         <w:rPr>
@@ -3986,7 +3896,7 @@
           <w:spacing w:val="-14"/>
           <w:w w:val="105"/>
         </w:rPr>
-        <w:t> </w:t>
+        <w:t xml:space="preserve"> </w:t>
       </w:r>
       <w:r>
         <w:rPr>
@@ -3999,7 +3909,7 @@
           <w:spacing w:val="-12"/>
           <w:w w:val="105"/>
         </w:rPr>
-        <w:t> </w:t>
+        <w:t xml:space="preserve"> </w:t>
       </w:r>
       <w:r>
         <w:rPr>
@@ -4012,7 +3922,7 @@
           <w:spacing w:val="-12"/>
           <w:w w:val="105"/>
         </w:rPr>
-        <w:t> </w:t>
+        <w:t xml:space="preserve"> </w:t>
       </w:r>
       <w:r>
         <w:rPr>
@@ -4024,14 +3934,12 @@
     <w:p>
       <w:pPr>
         <w:spacing w:before="28"/>
-        <w:ind w:left="138" w:right="0" w:firstLine="0"/>
-        <w:jc w:val="left"/>
-        <w:rPr>
-          <w:sz w:val="18"/>
-        </w:rPr>
-      </w:pPr>
-      <w:r>
-        <w:rPr/>
+        <w:ind w:left="138"/>
+        <w:rPr>
+          <w:sz w:val="18"/>
+        </w:rPr>
+      </w:pPr>
+      <w:r>
         <w:br w:type="column"/>
       </w:r>
       <w:r>
@@ -4044,8 +3952,7 @@
     <w:p>
       <w:pPr>
         <w:spacing w:before="27"/>
-        <w:ind w:left="138" w:right="0" w:firstLine="0"/>
-        <w:jc w:val="left"/>
+        <w:ind w:left="138"/>
         <w:rPr>
           <w:rFonts w:ascii="Arial" w:hAnsi="Arial"/>
           <w:i/>
@@ -4071,7 +3978,7 @@
           <w:w w:val="95"/>
           <w:sz w:val="16"/>
         </w:rPr>
-        <w:t> </w:t>
+        <w:t xml:space="preserve"> </w:t>
       </w:r>
       <w:r>
         <w:rPr>
@@ -4092,7 +3999,7 @@
           <w:w w:val="95"/>
           <w:sz w:val="16"/>
         </w:rPr>
-        <w:t> </w:t>
+        <w:t xml:space="preserve"> </w:t>
       </w:r>
       <w:r>
         <w:rPr>
@@ -4108,14 +4015,12 @@
     <w:p>
       <w:pPr>
         <w:spacing w:before="28"/>
-        <w:ind w:left="138" w:right="0" w:firstLine="0"/>
-        <w:jc w:val="left"/>
-        <w:rPr>
-          <w:sz w:val="18"/>
-        </w:rPr>
-      </w:pPr>
-      <w:r>
-        <w:rPr/>
+        <w:ind w:left="138"/>
+        <w:rPr>
+          <w:sz w:val="18"/>
+        </w:rPr>
+      </w:pPr>
+      <w:r>
         <w:br w:type="column"/>
       </w:r>
       <w:r>
@@ -4128,8 +4033,7 @@
     <w:p>
       <w:pPr>
         <w:spacing w:before="27"/>
-        <w:ind w:left="138" w:right="0" w:firstLine="0"/>
-        <w:jc w:val="left"/>
+        <w:ind w:left="138"/>
         <w:rPr>
           <w:rFonts w:ascii="Arial" w:hAnsi="Arial"/>
           <w:i/>
@@ -4153,7 +4057,7 @@
           <w:spacing w:val="-8"/>
           <w:sz w:val="16"/>
         </w:rPr>
-        <w:t> </w:t>
+        <w:t xml:space="preserve"> </w:t>
       </w:r>
       <w:r>
         <w:rPr>
@@ -4172,7 +4076,7 @@
           <w:spacing w:val="-6"/>
           <w:sz w:val="16"/>
         </w:rPr>
-        <w:t> </w:t>
+        <w:t xml:space="preserve"> </w:t>
       </w:r>
       <w:r>
         <w:rPr>
@@ -4191,7 +4095,7 @@
           <w:spacing w:val="-5"/>
           <w:sz w:val="16"/>
         </w:rPr>
-        <w:t> </w:t>
+        <w:t xml:space="preserve"> </w:t>
       </w:r>
       <w:r>
         <w:rPr>
@@ -4206,8 +4110,8 @@
     <w:sectPr>
       <w:type w:val="continuous"/>
       <w:pgSz w:w="11900" w:h="16840"/>
-      <w:pgMar w:top="380" w:bottom="280" w:left="360" w:right="640"/>
-      <w:cols w:num="3" w:equalWidth="0">
+      <w:pgMar w:top="380" w:right="640" w:bottom="280" w:left="360" w:header="720" w:footer="720" w:gutter="0"/>
+      <w:cols w:num="3" w:space="720" w:equalWidth="0">
         <w:col w:w="5035" w:space="774"/>
         <w:col w:w="2147" w:space="577"/>
         <w:col w:w="2367"/>
@@ -4218,14 +4122,14 @@
 </file>
 
 <file path=word/styles.xml><?xml version="1.0" encoding="utf-8"?>
-<w:styles xmlns:r="http://schemas.openxmlformats.org/officeDocument/2006/relationships" xmlns:w="http://schemas.openxmlformats.org/wordprocessingml/2006/main">
+<w:styles xmlns:mc="http://schemas.openxmlformats.org/markup-compatibility/2006" xmlns:r="http://schemas.openxmlformats.org/officeDocument/2006/relationships" xmlns:w="http://schemas.openxmlformats.org/wordprocessingml/2006/main" xmlns:w14="http://schemas.microsoft.com/office/word/2010/wordml" xmlns:w15="http://schemas.microsoft.com/office/word/2012/wordml" xmlns:w16cex="http://schemas.microsoft.com/office/word/2018/wordml/cex" xmlns:w16cid="http://schemas.microsoft.com/office/word/2016/wordml/cid" xmlns:w16="http://schemas.microsoft.com/office/word/2018/wordml" xmlns:w16sdtdh="http://schemas.microsoft.com/office/word/2020/wordml/sdtdatahash" xmlns:w16se="http://schemas.microsoft.com/office/word/2015/wordml/symex" mc:Ignorable="w14 w15 w16se w16cid w16 w16cex w16sdtdh">
   <w:docDefaults>
     <w:rPrDefault>
       <w:rPr>
-        <w:rFonts w:cstheme="minorBidi" w:hAnsiTheme="minorHAnsi" w:eastAsiaTheme="minorHAnsi" w:asciiTheme="minorHAnsi"/>
+        <w:rFonts w:asciiTheme="minorHAnsi" w:eastAsiaTheme="minorHAnsi" w:hAnsiTheme="minorHAnsi" w:cstheme="minorBidi"/>
         <w:sz w:val="22"/>
         <w:szCs w:val="22"/>
-        <w:lang w:val="en-US" w:bidi="ar-SA" w:eastAsia="en-US"/>
+        <w:lang w:val="en-US" w:eastAsia="en-US" w:bidi="ar-SA"/>
       </w:rPr>
     </w:rPrDefault>
     <w:pPrDefault>
@@ -4233,152 +4137,508 @@
         <w:widowControl w:val="0"/>
         <w:autoSpaceDE w:val="0"/>
         <w:autoSpaceDN w:val="0"/>
-        <w:spacing w:lineRule="auto" w:line="240" w:before="0" w:after="0"/>
-        <w:ind w:left="0" w:right="0"/>
-        <w:jc w:val="left"/>
       </w:pPr>
     </w:pPrDefault>
   </w:docDefaults>
-  <w:style w:styleId="DefaultParagraphFont" w:default="1" w:type="character">
+  <w:latentStyles w:defLockedState="0" w:defUIPriority="99" w:defSemiHidden="0" w:defUnhideWhenUsed="0" w:defQFormat="0" w:count="376">
+    <w:lsdException w:name="Normal" w:uiPriority="0" w:qFormat="1"/>
+    <w:lsdException w:name="heading 1" w:uiPriority="9" w:qFormat="1"/>
+    <w:lsdException w:name="heading 2" w:semiHidden="1" w:uiPriority="9" w:unhideWhenUsed="1" w:qFormat="1"/>
+    <w:lsdException w:name="heading 3" w:semiHidden="1" w:uiPriority="9" w:unhideWhenUsed="1" w:qFormat="1"/>
+    <w:lsdException w:name="heading 4" w:semiHidden="1" w:uiPriority="9" w:unhideWhenUsed="1" w:qFormat="1"/>
+    <w:lsdException w:name="heading 5" w:semiHidden="1" w:uiPriority="9" w:unhideWhenUsed="1" w:qFormat="1"/>
+    <w:lsdException w:name="heading 6" w:semiHidden="1" w:uiPriority="9" w:unhideWhenUsed="1" w:qFormat="1"/>
+    <w:lsdException w:name="heading 7" w:semiHidden="1" w:uiPriority="9" w:unhideWhenUsed="1" w:qFormat="1"/>
+    <w:lsdException w:name="heading 8" w:semiHidden="1" w:uiPriority="9" w:unhideWhenUsed="1" w:qFormat="1"/>
+    <w:lsdException w:name="heading 9" w:semiHidden="1" w:uiPriority="9" w:unhideWhenUsed="1" w:qFormat="1"/>
+    <w:lsdException w:name="index 1" w:semiHidden="1" w:unhideWhenUsed="1"/>
+    <w:lsdException w:name="index 2" w:semiHidden="1" w:unhideWhenUsed="1"/>
+    <w:lsdException w:name="index 3" w:semiHidden="1" w:unhideWhenUsed="1"/>
+    <w:lsdException w:name="index 4" w:semiHidden="1" w:unhideWhenUsed="1"/>
+    <w:lsdException w:name="index 5" w:semiHidden="1" w:unhideWhenUsed="1"/>
+    <w:lsdException w:name="index 6" w:semiHidden="1" w:unhideWhenUsed="1"/>
+    <w:lsdException w:name="index 7" w:semiHidden="1" w:unhideWhenUsed="1"/>
+    <w:lsdException w:name="index 8" w:semiHidden="1" w:unhideWhenUsed="1"/>
+    <w:lsdException w:name="index 9" w:semiHidden="1" w:unhideWhenUsed="1"/>
+    <w:lsdException w:name="toc 1" w:semiHidden="1" w:uiPriority="39" w:unhideWhenUsed="1"/>
+    <w:lsdException w:name="toc 2" w:semiHidden="1" w:uiPriority="39" w:unhideWhenUsed="1"/>
+    <w:lsdException w:name="toc 3" w:semiHidden="1" w:uiPriority="39" w:unhideWhenUsed="1"/>
+    <w:lsdException w:name="toc 4" w:semiHidden="1" w:uiPriority="39" w:unhideWhenUsed="1"/>
+    <w:lsdException w:name="toc 5" w:semiHidden="1" w:uiPriority="39" w:unhideWhenUsed="1"/>
+    <w:lsdException w:name="toc 6" w:semiHidden="1" w:uiPriority="39" w:unhideWhenUsed="1"/>
+    <w:lsdException w:name="toc 7" w:semiHidden="1" w:uiPriority="39" w:unhideWhenUsed="1"/>
+    <w:lsdException w:name="toc 8" w:semiHidden="1" w:uiPriority="39" w:unhideWhenUsed="1"/>
+    <w:lsdException w:name="toc 9" w:semiHidden="1" w:uiPriority="39" w:unhideWhenUsed="1"/>
+    <w:lsdException w:name="Normal Indent" w:semiHidden="1" w:unhideWhenUsed="1"/>
+    <w:lsdException w:name="footnote text" w:semiHidden="1" w:unhideWhenUsed="1"/>
+    <w:lsdException w:name="annotation text" w:semiHidden="1" w:unhideWhenUsed="1"/>
+    <w:lsdException w:name="header" w:semiHidden="1" w:unhideWhenUsed="1"/>
+    <w:lsdException w:name="footer" w:semiHidden="1" w:unhideWhenUsed="1"/>
+    <w:lsdException w:name="index heading" w:semiHidden="1" w:unhideWhenUsed="1"/>
+    <w:lsdException w:name="caption" w:semiHidden="1" w:uiPriority="35" w:unhideWhenUsed="1" w:qFormat="1"/>
+    <w:lsdException w:name="table of figures" w:semiHidden="1" w:unhideWhenUsed="1"/>
+    <w:lsdException w:name="envelope address" w:semiHidden="1" w:unhideWhenUsed="1"/>
+    <w:lsdException w:name="envelope return" w:semiHidden="1" w:unhideWhenUsed="1"/>
+    <w:lsdException w:name="footnote reference" w:semiHidden="1" w:unhideWhenUsed="1"/>
+    <w:lsdException w:name="annotation reference" w:semiHidden="1" w:unhideWhenUsed="1"/>
+    <w:lsdException w:name="line number" w:semiHidden="1" w:unhideWhenUsed="1"/>
+    <w:lsdException w:name="page number" w:semiHidden="1" w:unhideWhenUsed="1"/>
+    <w:lsdException w:name="endnote reference" w:semiHidden="1" w:unhideWhenUsed="1"/>
+    <w:lsdException w:name="endnote text" w:semiHidden="1" w:unhideWhenUsed="1"/>
+    <w:lsdException w:name="table of authorities" w:semiHidden="1" w:unhideWhenUsed="1"/>
+    <w:lsdException w:name="macro" w:semiHidden="1" w:unhideWhenUsed="1"/>
+    <w:lsdException w:name="toa heading" w:semiHidden="1" w:unhideWhenUsed="1"/>
+    <w:lsdException w:name="List" w:semiHidden="1" w:unhideWhenUsed="1"/>
+    <w:lsdException w:name="List Bullet" w:semiHidden="1" w:unhideWhenUsed="1"/>
+    <w:lsdException w:name="List Number" w:semiHidden="1" w:unhideWhenUsed="1"/>
+    <w:lsdException w:name="List 2" w:semiHidden="1" w:unhideWhenUsed="1"/>
+    <w:lsdException w:name="List 3" w:semiHidden="1" w:unhideWhenUsed="1"/>
+    <w:lsdException w:name="List 4" w:semiHidden="1" w:unhideWhenUsed="1"/>
+    <w:lsdException w:name="List 5" w:semiHidden="1" w:unhideWhenUsed="1"/>
+    <w:lsdException w:name="List Bullet 2" w:semiHidden="1" w:unhideWhenUsed="1"/>
+    <w:lsdException w:name="List Bullet 3" w:semiHidden="1" w:unhideWhenUsed="1"/>
+    <w:lsdException w:name="List Bullet 4" w:semiHidden="1" w:unhideWhenUsed="1"/>
+    <w:lsdException w:name="List Bullet 5" w:semiHidden="1" w:unhideWhenUsed="1"/>
+    <w:lsdException w:name="List Number 2" w:semiHidden="1" w:unhideWhenUsed="1"/>
+    <w:lsdException w:name="List Number 3" w:semiHidden="1" w:unhideWhenUsed="1"/>
+    <w:lsdException w:name="List Number 4" w:semiHidden="1" w:unhideWhenUsed="1"/>
+    <w:lsdException w:name="List Number 5" w:semiHidden="1" w:unhideWhenUsed="1"/>
+    <w:lsdException w:name="Title" w:uiPriority="10" w:qFormat="1"/>
+    <w:lsdException w:name="Closing" w:semiHidden="1" w:unhideWhenUsed="1"/>
+    <w:lsdException w:name="Signature" w:semiHidden="1" w:unhideWhenUsed="1"/>
+    <w:lsdException w:name="Default Paragraph Font" w:semiHidden="1" w:uiPriority="1" w:unhideWhenUsed="1"/>
+    <w:lsdException w:name="Body Text" w:semiHidden="1" w:unhideWhenUsed="1"/>
+    <w:lsdException w:name="Body Text Indent" w:semiHidden="1" w:unhideWhenUsed="1"/>
+    <w:lsdException w:name="List Continue" w:semiHidden="1" w:unhideWhenUsed="1"/>
+    <w:lsdException w:name="List Continue 2" w:semiHidden="1" w:unhideWhenUsed="1"/>
+    <w:lsdException w:name="List Continue 3" w:semiHidden="1" w:unhideWhenUsed="1"/>
+    <w:lsdException w:name="List Continue 4" w:semiHidden="1" w:unhideWhenUsed="1"/>
+    <w:lsdException w:name="List Continue 5" w:semiHidden="1" w:unhideWhenUsed="1"/>
+    <w:lsdException w:name="Message Header" w:semiHidden="1" w:unhideWhenUsed="1"/>
+    <w:lsdException w:name="Subtitle" w:uiPriority="11" w:qFormat="1"/>
+    <w:lsdException w:name="Salutation" w:semiHidden="1" w:unhideWhenUsed="1"/>
+    <w:lsdException w:name="Date" w:semiHidden="1" w:unhideWhenUsed="1"/>
+    <w:lsdException w:name="Body Text First Indent" w:semiHidden="1" w:unhideWhenUsed="1"/>
+    <w:lsdException w:name="Body Text First Indent 2" w:semiHidden="1" w:unhideWhenUsed="1"/>
+    <w:lsdException w:name="Note Heading" w:semiHidden="1" w:unhideWhenUsed="1"/>
+    <w:lsdException w:name="Body Text 2" w:semiHidden="1" w:unhideWhenUsed="1"/>
+    <w:lsdException w:name="Body Text 3" w:semiHidden="1" w:unhideWhenUsed="1"/>
+    <w:lsdException w:name="Body Text Indent 2" w:semiHidden="1" w:unhideWhenUsed="1"/>
+    <w:lsdException w:name="Body Text Indent 3" w:semiHidden="1" w:unhideWhenUsed="1"/>
+    <w:lsdException w:name="Block Text" w:semiHidden="1" w:unhideWhenUsed="1"/>
+    <w:lsdException w:name="Hyperlink" w:semiHidden="1" w:unhideWhenUsed="1"/>
+    <w:lsdException w:name="FollowedHyperlink" w:semiHidden="1" w:unhideWhenUsed="1"/>
+    <w:lsdException w:name="Strong" w:uiPriority="22" w:qFormat="1"/>
+    <w:lsdException w:name="Emphasis" w:uiPriority="20" w:qFormat="1"/>
+    <w:lsdException w:name="Document Map" w:semiHidden="1" w:unhideWhenUsed="1"/>
+    <w:lsdException w:name="Plain Text" w:semiHidden="1" w:unhideWhenUsed="1"/>
+    <w:lsdException w:name="E-mail Signature" w:semiHidden="1" w:unhideWhenUsed="1"/>
+    <w:lsdException w:name="HTML Top of Form" w:semiHidden="1" w:unhideWhenUsed="1"/>
+    <w:lsdException w:name="HTML Bottom of Form" w:semiHidden="1" w:unhideWhenUsed="1"/>
+    <w:lsdException w:name="Normal (Web)" w:semiHidden="1" w:unhideWhenUsed="1"/>
+    <w:lsdException w:name="HTML Acronym" w:semiHidden="1" w:unhideWhenUsed="1"/>
+    <w:lsdException w:name="HTML Address" w:semiHidden="1" w:unhideWhenUsed="1"/>
+    <w:lsdException w:name="HTML Cite" w:semiHidden="1" w:unhideWhenUsed="1"/>
+    <w:lsdException w:name="HTML Code" w:semiHidden="1" w:unhideWhenUsed="1"/>
+    <w:lsdException w:name="HTML Definition" w:semiHidden="1" w:unhideWhenUsed="1"/>
+    <w:lsdException w:name="HTML Keyboard" w:semiHidden="1" w:unhideWhenUsed="1"/>
+    <w:lsdException w:name="HTML Preformatted" w:semiHidden="1" w:unhideWhenUsed="1"/>
+    <w:lsdException w:name="HTML Sample" w:semiHidden="1" w:unhideWhenUsed="1"/>
+    <w:lsdException w:name="HTML Typewriter" w:semiHidden="1" w:unhideWhenUsed="1"/>
+    <w:lsdException w:name="HTML Variable" w:semiHidden="1" w:unhideWhenUsed="1"/>
+    <w:lsdException w:name="Normal Table" w:semiHidden="1" w:unhideWhenUsed="1"/>
+    <w:lsdException w:name="annotation subject" w:semiHidden="1" w:unhideWhenUsed="1"/>
+    <w:lsdException w:name="No List" w:semiHidden="1" w:unhideWhenUsed="1"/>
+    <w:lsdException w:name="Outline List 1" w:semiHidden="1" w:unhideWhenUsed="1"/>
+    <w:lsdException w:name="Outline List 2" w:semiHidden="1" w:unhideWhenUsed="1"/>
+    <w:lsdException w:name="Outline List 3" w:semiHidden="1" w:unhideWhenUsed="1"/>
+    <w:lsdException w:name="Table Simple 1" w:semiHidden="1" w:unhideWhenUsed="1"/>
+    <w:lsdException w:name="Table Simple 2" w:semiHidden="1" w:unhideWhenUsed="1"/>
+    <w:lsdException w:name="Table Simple 3" w:semiHidden="1" w:unhideWhenUsed="1"/>
+    <w:lsdException w:name="Table Classic 1" w:semiHidden="1" w:unhideWhenUsed="1"/>
+    <w:lsdException w:name="Table Classic 2" w:semiHidden="1" w:unhideWhenUsed="1"/>
+    <w:lsdException w:name="Table Classic 3" w:semiHidden="1" w:unhideWhenUsed="1"/>
+    <w:lsdException w:name="Table Classic 4" w:semiHidden="1" w:unhideWhenUsed="1"/>
+    <w:lsdException w:name="Table Colorful 1" w:semiHidden="1" w:unhideWhenUsed="1"/>
+    <w:lsdException w:name="Table Colorful 2" w:semiHidden="1" w:unhideWhenUsed="1"/>
+    <w:lsdException w:name="Table Colorful 3" w:semiHidden="1" w:unhideWhenUsed="1"/>
+    <w:lsdException w:name="Table Columns 1" w:semiHidden="1" w:unhideWhenUsed="1"/>
+    <w:lsdException w:name="Table Columns 2" w:semiHidden="1" w:unhideWhenUsed="1"/>
+    <w:lsdException w:name="Table Columns 3" w:semiHidden="1" w:unhideWhenUsed="1"/>
+    <w:lsdException w:name="Table Columns 4" w:semiHidden="1" w:unhideWhenUsed="1"/>
+    <w:lsdException w:name="Table Columns 5" w:semiHidden="1" w:unhideWhenUsed="1"/>
+    <w:lsdException w:name="Table Grid 1" w:semiHidden="1" w:unhideWhenUsed="1"/>
+    <w:lsdException w:name="Table Grid 2" w:semiHidden="1" w:unhideWhenUsed="1"/>
+    <w:lsdException w:name="Table Grid 3" w:semiHidden="1" w:unhideWhenUsed="1"/>
+    <w:lsdException w:name="Table Grid 4" w:semiHidden="1" w:unhideWhenUsed="1"/>
+    <w:lsdException w:name="Table Grid 5" w:semiHidden="1" w:unhideWhenUsed="1"/>
+    <w:lsdException w:name="Table Grid 6" w:semiHidden="1" w:unhideWhenUsed="1"/>
+    <w:lsdException w:name="Table Grid 7" w:semiHidden="1" w:unhideWhenUsed="1"/>
+    <w:lsdException w:name="Table Grid 8" w:semiHidden="1" w:unhideWhenUsed="1"/>
+    <w:lsdException w:name="Table List 1" w:semiHidden="1" w:unhideWhenUsed="1"/>
+    <w:lsdException w:name="Table List 2" w:semiHidden="1" w:unhideWhenUsed="1"/>
+    <w:lsdException w:name="Table List 3" w:semiHidden="1" w:unhideWhenUsed="1"/>
+    <w:lsdException w:name="Table List 4" w:semiHidden="1" w:unhideWhenUsed="1"/>
+    <w:lsdException w:name="Table List 5" w:semiHidden="1" w:unhideWhenUsed="1"/>
+    <w:lsdException w:name="Table List 6" w:semiHidden="1" w:unhideWhenUsed="1"/>
+    <w:lsdException w:name="Table List 7" w:semiHidden="1" w:unhideWhenUsed="1"/>
+    <w:lsdException w:name="Table List 8" w:semiHidden="1" w:unhideWhenUsed="1"/>
+    <w:lsdException w:name="Table 3D effects 1" w:semiHidden="1" w:unhideWhenUsed="1"/>
+    <w:lsdException w:name="Table 3D effects 2" w:semiHidden="1" w:unhideWhenUsed="1"/>
+    <w:lsdException w:name="Table 3D effects 3" w:semiHidden="1" w:unhideWhenUsed="1"/>
+    <w:lsdException w:name="Table Contemporary" w:semiHidden="1" w:unhideWhenUsed="1"/>
+    <w:lsdException w:name="Table Elegant" w:semiHidden="1" w:unhideWhenUsed="1"/>
+    <w:lsdException w:name="Table Professional" w:semiHidden="1" w:unhideWhenUsed="1"/>
+    <w:lsdException w:name="Table Subtle 1" w:semiHidden="1" w:unhideWhenUsed="1"/>
+    <w:lsdException w:name="Table Subtle 2" w:semiHidden="1" w:unhideWhenUsed="1"/>
+    <w:lsdException w:name="Table Web 1" w:semiHidden="1" w:unhideWhenUsed="1"/>
+    <w:lsdException w:name="Table Web 2" w:semiHidden="1" w:unhideWhenUsed="1"/>
+    <w:lsdException w:name="Table Web 3" w:semiHidden="1" w:unhideWhenUsed="1"/>
+    <w:lsdException w:name="Balloon Text" w:semiHidden="1" w:unhideWhenUsed="1"/>
+    <w:lsdException w:name="Table Grid" w:uiPriority="39"/>
+    <w:lsdException w:name="Table Theme" w:semiHidden="1" w:unhideWhenUsed="1"/>
+    <w:lsdException w:name="Placeholder Text" w:semiHidden="1"/>
+    <w:lsdException w:name="No Spacing" w:uiPriority="1" w:qFormat="1"/>
+    <w:lsdException w:name="Light Shading" w:uiPriority="60"/>
+    <w:lsdException w:name="Light List" w:uiPriority="61"/>
+    <w:lsdException w:name="Light Grid" w:uiPriority="62"/>
+    <w:lsdException w:name="Medium Shading 1" w:uiPriority="63"/>
+    <w:lsdException w:name="Medium Shading 2" w:uiPriority="64"/>
+    <w:lsdException w:name="Medium List 1" w:uiPriority="65"/>
+    <w:lsdException w:name="Medium List 2" w:uiPriority="66"/>
+    <w:lsdException w:name="Medium Grid 1" w:uiPriority="67"/>
+    <w:lsdException w:name="Medium Grid 2" w:uiPriority="68"/>
+    <w:lsdException w:name="Medium Grid 3" w:uiPriority="69"/>
+    <w:lsdException w:name="Dark List" w:uiPriority="70"/>
+    <w:lsdException w:name="Colorful Shading" w:uiPriority="71"/>
+    <w:lsdException w:name="Colorful List" w:uiPriority="72"/>
+    <w:lsdException w:name="Colorful Grid" w:uiPriority="73"/>
+    <w:lsdException w:name="Light Shading Accent 1" w:uiPriority="60"/>
+    <w:lsdException w:name="Light List Accent 1" w:uiPriority="61"/>
+    <w:lsdException w:name="Light Grid Accent 1" w:uiPriority="62"/>
+    <w:lsdException w:name="Medium Shading 1 Accent 1" w:uiPriority="63"/>
+    <w:lsdException w:name="Medium Shading 2 Accent 1" w:uiPriority="64"/>
+    <w:lsdException w:name="Medium List 1 Accent 1" w:uiPriority="65"/>
+    <w:lsdException w:name="Revision" w:semiHidden="1"/>
+    <w:lsdException w:name="List Paragraph" w:uiPriority="34" w:qFormat="1"/>
+    <w:lsdException w:name="Quote" w:uiPriority="29" w:qFormat="1"/>
+    <w:lsdException w:name="Intense Quote" w:uiPriority="30" w:qFormat="1"/>
+    <w:lsdException w:name="Medium List 2 Accent 1" w:uiPriority="66"/>
+    <w:lsdException w:name="Medium Grid 1 Accent 1" w:uiPriority="67"/>
+    <w:lsdException w:name="Medium Grid 2 Accent 1" w:uiPriority="68"/>
+    <w:lsdException w:name="Medium Grid 3 Accent 1" w:uiPriority="69"/>
+    <w:lsdException w:name="Dark List Accent 1" w:uiPriority="70"/>
+    <w:lsdException w:name="Colorful Shading Accent 1" w:uiPriority="71"/>
+    <w:lsdException w:name="Colorful List Accent 1" w:uiPriority="72"/>
+    <w:lsdException w:name="Colorful Grid Accent 1" w:uiPriority="73"/>
+    <w:lsdException w:name="Light Shading Accent 2" w:uiPriority="60"/>
+    <w:lsdException w:name="Light List Accent 2" w:uiPriority="61"/>
+    <w:lsdException w:name="Light Grid Accent 2" w:uiPriority="62"/>
+    <w:lsdException w:name="Medium Shading 1 Accent 2" w:uiPriority="63"/>
+    <w:lsdException w:name="Medium Shading 2 Accent 2" w:uiPriority="64"/>
+    <w:lsdException w:name="Medium List 1 Accent 2" w:uiPriority="65"/>
+    <w:lsdException w:name="Medium List 2 Accent 2" w:uiPriority="66"/>
+    <w:lsdException w:name="Medium Grid 1 Accent 2" w:uiPriority="67"/>
+    <w:lsdException w:name="Medium Grid 2 Accent 2" w:uiPriority="68"/>
+    <w:lsdException w:name="Medium Grid 3 Accent 2" w:uiPriority="69"/>
+    <w:lsdException w:name="Dark List Accent 2" w:uiPriority="70"/>
+    <w:lsdException w:name="Colorful Shading Accent 2" w:uiPriority="71"/>
+    <w:lsdException w:name="Colorful List Accent 2" w:uiPriority="72"/>
+    <w:lsdException w:name="Colorful Grid Accent 2" w:uiPriority="73"/>
+    <w:lsdException w:name="Light Shading Accent 3" w:uiPriority="60"/>
+    <w:lsdException w:name="Light List Accent 3" w:uiPriority="61"/>
+    <w:lsdException w:name="Light Grid Accent 3" w:uiPriority="62"/>
+    <w:lsdException w:name="Medium Shading 1 Accent 3" w:uiPriority="63"/>
+    <w:lsdException w:name="Medium Shading 2 Accent 3" w:uiPriority="64"/>
+    <w:lsdException w:name="Medium List 1 Accent 3" w:uiPriority="65"/>
+    <w:lsdException w:name="Medium List 2 Accent 3" w:uiPriority="66"/>
+    <w:lsdException w:name="Medium Grid 1 Accent 3" w:uiPriority="67"/>
+    <w:lsdException w:name="Medium Grid 2 Accent 3" w:uiPriority="68"/>
+    <w:lsdException w:name="Medium Grid 3 Accent 3" w:uiPriority="69"/>
+    <w:lsdException w:name="Dark List Accent 3" w:uiPriority="70"/>
+    <w:lsdException w:name="Colorful Shading Accent 3" w:uiPriority="71"/>
+    <w:lsdException w:name="Colorful List Accent 3" w:uiPriority="72"/>
+    <w:lsdException w:name="Colorful Grid Accent 3" w:uiPriority="73"/>
+    <w:lsdException w:name="Light Shading Accent 4" w:uiPriority="60"/>
+    <w:lsdException w:name="Light List Accent 4" w:uiPriority="61"/>
+    <w:lsdException w:name="Light Grid Accent 4" w:uiPriority="62"/>
+    <w:lsdException w:name="Medium Shading 1 Accent 4" w:uiPriority="63"/>
+    <w:lsdException w:name="Medium Shading 2 Accent 4" w:uiPriority="64"/>
+    <w:lsdException w:name="Medium List 1 Accent 4" w:uiPriority="65"/>
+    <w:lsdException w:name="Medium List 2 Accent 4" w:uiPriority="66"/>
+    <w:lsdException w:name="Medium Grid 1 Accent 4" w:uiPriority="67"/>
+    <w:lsdException w:name="Medium Grid 2 Accent 4" w:uiPriority="68"/>
+    <w:lsdException w:name="Medium Grid 3 Accent 4" w:uiPriority="69"/>
+    <w:lsdException w:name="Dark List Accent 4" w:uiPriority="70"/>
+    <w:lsdException w:name="Colorful Shading Accent 4" w:uiPriority="71"/>
+    <w:lsdException w:name="Colorful List Accent 4" w:uiPriority="72"/>
+    <w:lsdException w:name="Colorful Grid Accent 4" w:uiPriority="73"/>
+    <w:lsdException w:name="Light Shading Accent 5" w:uiPriority="60"/>
+    <w:lsdException w:name="Light List Accent 5" w:uiPriority="61"/>
+    <w:lsdException w:name="Light Grid Accent 5" w:uiPriority="62"/>
+    <w:lsdException w:name="Medium Shading 1 Accent 5" w:uiPriority="63"/>
+    <w:lsdException w:name="Medium Shading 2 Accent 5" w:uiPriority="64"/>
+    <w:lsdException w:name="Medium List 1 Accent 5" w:uiPriority="65"/>
+    <w:lsdException w:name="Medium List 2 Accent 5" w:uiPriority="66"/>
+    <w:lsdException w:name="Medium Grid 1 Accent 5" w:uiPriority="67"/>
+    <w:lsdException w:name="Medium Grid 2 Accent 5" w:uiPriority="68"/>
+    <w:lsdException w:name="Medium Grid 3 Accent 5" w:uiPriority="69"/>
+    <w:lsdException w:name="Dark List Accent 5" w:uiPriority="70"/>
+    <w:lsdException w:name="Colorful Shading Accent 5" w:uiPriority="71"/>
+    <w:lsdException w:name="Colorful List Accent 5" w:uiPriority="72"/>
+    <w:lsdException w:name="Colorful Grid Accent 5" w:uiPriority="73"/>
+    <w:lsdException w:name="Light Shading Accent 6" w:uiPriority="60"/>
+    <w:lsdException w:name="Light List Accent 6" w:uiPriority="61"/>
+    <w:lsdException w:name="Light Grid Accent 6" w:uiPriority="62"/>
+    <w:lsdException w:name="Medium Shading 1 Accent 6" w:uiPriority="63"/>
+    <w:lsdException w:name="Medium Shading 2 Accent 6" w:uiPriority="64"/>
+    <w:lsdException w:name="Medium List 1 Accent 6" w:uiPriority="65"/>
+    <w:lsdException w:name="Medium List 2 Accent 6" w:uiPriority="66"/>
+    <w:lsdException w:name="Medium Grid 1 Accent 6" w:uiPriority="67"/>
+    <w:lsdException w:name="Medium Grid 2 Accent 6" w:uiPriority="68"/>
+    <w:lsdException w:name="Medium Grid 3 Accent 6" w:uiPriority="69"/>
+    <w:lsdException w:name="Dark List Accent 6" w:uiPriority="70"/>
+    <w:lsdException w:name="Colorful Shading Accent 6" w:uiPriority="71"/>
+    <w:lsdException w:name="Colorful List Accent 6" w:uiPriority="72"/>
+    <w:lsdException w:name="Colorful Grid Accent 6" w:uiPriority="73"/>
+    <w:lsdException w:name="Subtle Emphasis" w:uiPriority="19" w:qFormat="1"/>
+    <w:lsdException w:name="Intense Emphasis" w:uiPriority="21" w:qFormat="1"/>
+    <w:lsdException w:name="Subtle Reference" w:uiPriority="31" w:qFormat="1"/>
+    <w:lsdException w:name="Intense Reference" w:uiPriority="32" w:qFormat="1"/>
+    <w:lsdException w:name="Book Title" w:uiPriority="33" w:qFormat="1"/>
+    <w:lsdException w:name="Bibliography" w:semiHidden="1" w:uiPriority="37" w:unhideWhenUsed="1"/>
+    <w:lsdException w:name="TOC Heading" w:semiHidden="1" w:uiPriority="39" w:unhideWhenUsed="1" w:qFormat="1"/>
+    <w:lsdException w:name="Plain Table 1" w:uiPriority="41"/>
+    <w:lsdException w:name="Plain Table 2" w:uiPriority="42"/>
+    <w:lsdException w:name="Plain Table 3" w:uiPriority="43"/>
+    <w:lsdException w:name="Plain Table 4" w:uiPriority="44"/>
+    <w:lsdException w:name="Plain Table 5" w:uiPriority="45"/>
+    <w:lsdException w:name="Grid Table Light" w:uiPriority="40"/>
+    <w:lsdException w:name="Grid Table 1 Light" w:uiPriority="46"/>
+    <w:lsdException w:name="Grid Table 2" w:uiPriority="47"/>
+    <w:lsdException w:name="Grid Table 3" w:uiPriority="48"/>
+    <w:lsdException w:name="Grid Table 4" w:uiPriority="49"/>
+    <w:lsdException w:name="Grid Table 5 Dark" w:uiPriority="50"/>
+    <w:lsdException w:name="Grid Table 6 Colorful" w:uiPriority="51"/>
+    <w:lsdException w:name="Grid Table 7 Colorful" w:uiPriority="52"/>
+    <w:lsdException w:name="Grid Table 1 Light Accent 1" w:uiPriority="46"/>
+    <w:lsdException w:name="Grid Table 2 Accent 1" w:uiPriority="47"/>
+    <w:lsdException w:name="Grid Table 3 Accent 1" w:uiPriority="48"/>
+    <w:lsdException w:name="Grid Table 4 Accent 1" w:uiPriority="49"/>
+    <w:lsdException w:name="Grid Table 5 Dark Accent 1" w:uiPriority="50"/>
+    <w:lsdException w:name="Grid Table 6 Colorful Accent 1" w:uiPriority="51"/>
+    <w:lsdException w:name="Grid Table 7 Colorful Accent 1" w:uiPriority="52"/>
+    <w:lsdException w:name="Grid Table 1 Light Accent 2" w:uiPriority="46"/>
+    <w:lsdException w:name="Grid Table 2 Accent 2" w:uiPriority="47"/>
+    <w:lsdException w:name="Grid Table 3 Accent 2" w:uiPriority="48"/>
+    <w:lsdException w:name="Grid Table 4 Accent 2" w:uiPriority="49"/>
+    <w:lsdException w:name="Grid Table 5 Dark Accent 2" w:uiPriority="50"/>
+    <w:lsdException w:name="Grid Table 6 Colorful Accent 2" w:uiPriority="51"/>
+    <w:lsdException w:name="Grid Table 7 Colorful Accent 2" w:uiPriority="52"/>
+    <w:lsdException w:name="Grid Table 1 Light Accent 3" w:uiPriority="46"/>
+    <w:lsdException w:name="Grid Table 2 Accent 3" w:uiPriority="47"/>
+    <w:lsdException w:name="Grid Table 3 Accent 3" w:uiPriority="48"/>
+    <w:lsdException w:name="Grid Table 4 Accent 3" w:uiPriority="49"/>
+    <w:lsdException w:name="Grid Table 5 Dark Accent 3" w:uiPriority="50"/>
+    <w:lsdException w:name="Grid Table 6 Colorful Accent 3" w:uiPriority="51"/>
+    <w:lsdException w:name="Grid Table 7 Colorful Accent 3" w:uiPriority="52"/>
+    <w:lsdException w:name="Grid Table 1 Light Accent 4" w:uiPriority="46"/>
+    <w:lsdException w:name="Grid Table 2 Accent 4" w:uiPriority="47"/>
+    <w:lsdException w:name="Grid Table 3 Accent 4" w:uiPriority="48"/>
+    <w:lsdException w:name="Grid Table 4 Accent 4" w:uiPriority="49"/>
+    <w:lsdException w:name="Grid Table 5 Dark Accent 4" w:uiPriority="50"/>
+    <w:lsdException w:name="Grid Table 6 Colorful Accent 4" w:uiPriority="51"/>
+    <w:lsdException w:name="Grid Table 7 Colorful Accent 4" w:uiPriority="52"/>
+    <w:lsdException w:name="Grid Table 1 Light Accent 5" w:uiPriority="46"/>
+    <w:lsdException w:name="Grid Table 2 Accent 5" w:uiPriority="47"/>
+    <w:lsdException w:name="Grid Table 3 Accent 5" w:uiPriority="48"/>
+    <w:lsdException w:name="Grid Table 4 Accent 5" w:uiPriority="49"/>
+    <w:lsdException w:name="Grid Table 5 Dark Accent 5" w:uiPriority="50"/>
+    <w:lsdException w:name="Grid Table 6 Colorful Accent 5" w:uiPriority="51"/>
+    <w:lsdException w:name="Grid Table 7 Colorful Accent 5" w:uiPriority="52"/>
+    <w:lsdException w:name="Grid Table 1 Light Accent 6" w:uiPriority="46"/>
+    <w:lsdException w:name="Grid Table 2 Accent 6" w:uiPriority="47"/>
+    <w:lsdException w:name="Grid Table 3 Accent 6" w:uiPriority="48"/>
+    <w:lsdException w:name="Grid Table 4 Accent 6" w:uiPriority="49"/>
+    <w:lsdException w:name="Grid Table 5 Dark Accent 6" w:uiPriority="50"/>
+    <w:lsdException w:name="Grid Table 6 Colorful Accent 6" w:uiPriority="51"/>
+    <w:lsdException w:name="Grid Table 7 Colorful Accent 6" w:uiPriority="52"/>
+    <w:lsdException w:name="List Table 1 Light" w:uiPriority="46"/>
+    <w:lsdException w:name="List Table 2" w:uiPriority="47"/>
+    <w:lsdException w:name="List Table 3" w:uiPriority="48"/>
+    <w:lsdException w:name="List Table 4" w:uiPriority="49"/>
+    <w:lsdException w:name="List Table 5 Dark" w:uiPriority="50"/>
+    <w:lsdException w:name="List Table 6 Colorful" w:uiPriority="51"/>
+    <w:lsdException w:name="List Table 7 Colorful" w:uiPriority="52"/>
+    <w:lsdException w:name="List Table 1 Light Accent 1" w:uiPriority="46"/>
+    <w:lsdException w:name="List Table 2 Accent 1" w:uiPriority="47"/>
+    <w:lsdException w:name="List Table 3 Accent 1" w:uiPriority="48"/>
+    <w:lsdException w:name="List Table 4 Accent 1" w:uiPriority="49"/>
+    <w:lsdException w:name="List Table 5 Dark Accent 1" w:uiPriority="50"/>
+    <w:lsdException w:name="List Table 6 Colorful Accent 1" w:uiPriority="51"/>
+    <w:lsdException w:name="List Table 7 Colorful Accent 1" w:uiPriority="52"/>
+    <w:lsdException w:name="List Table 1 Light Accent 2" w:uiPriority="46"/>
+    <w:lsdException w:name="List Table 2 Accent 2" w:uiPriority="47"/>
+    <w:lsdException w:name="List Table 3 Accent 2" w:uiPriority="48"/>
+    <w:lsdException w:name="List Table 4 Accent 2" w:uiPriority="49"/>
+    <w:lsdException w:name="List Table 5 Dark Accent 2" w:uiPriority="50"/>
+    <w:lsdException w:name="List Table 6 Colorful Accent 2" w:uiPriority="51"/>
+    <w:lsdException w:name="List Table 7 Colorful Accent 2" w:uiPriority="52"/>
+    <w:lsdException w:name="List Table 1 Light Accent 3" w:uiPriority="46"/>
+    <w:lsdException w:name="List Table 2 Accent 3" w:uiPriority="47"/>
+    <w:lsdException w:name="List Table 3 Accent 3" w:uiPriority="48"/>
+    <w:lsdException w:name="List Table 4 Accent 3" w:uiPriority="49"/>
+    <w:lsdException w:name="List Table 5 Dark Accent 3" w:uiPriority="50"/>
+    <w:lsdException w:name="List Table 6 Colorful Accent 3" w:uiPriority="51"/>
+    <w:lsdException w:name="List Table 7 Colorful Accent 3" w:uiPriority="52"/>
+    <w:lsdException w:name="List Table 1 Light Accent 4" w:uiPriority="46"/>
+    <w:lsdException w:name="List Table 2 Accent 4" w:uiPriority="47"/>
+    <w:lsdException w:name="List Table 3 Accent 4" w:uiPriority="48"/>
+    <w:lsdException w:name="List Table 4 Accent 4" w:uiPriority="49"/>
+    <w:lsdException w:name="List Table 5 Dark Accent 4" w:uiPriority="50"/>
+    <w:lsdException w:name="List Table 6 Colorful Accent 4" w:uiPriority="51"/>
+    <w:lsdException w:name="List Table 7 Colorful Accent 4" w:uiPriority="52"/>
+    <w:lsdException w:name="List Table 1 Light Accent 5" w:uiPriority="46"/>
+    <w:lsdException w:name="List Table 2 Accent 5" w:uiPriority="47"/>
+    <w:lsdException w:name="List Table 3 Accent 5" w:uiPriority="48"/>
+    <w:lsdException w:name="List Table 4 Accent 5" w:uiPriority="49"/>
+    <w:lsdException w:name="List Table 5 Dark Accent 5" w:uiPriority="50"/>
+    <w:lsdException w:name="List Table 6 Colorful Accent 5" w:uiPriority="51"/>
+    <w:lsdException w:name="List Table 7 Colorful Accent 5" w:uiPriority="52"/>
+    <w:lsdException w:name="List Table 1 Light Accent 6" w:uiPriority="46"/>
+    <w:lsdException w:name="List Table 2 Accent 6" w:uiPriority="47"/>
+    <w:lsdException w:name="List Table 3 Accent 6" w:uiPriority="48"/>
+    <w:lsdException w:name="List Table 4 Accent 6" w:uiPriority="49"/>
+    <w:lsdException w:name="List Table 5 Dark Accent 6" w:uiPriority="50"/>
+    <w:lsdException w:name="List Table 6 Colorful Accent 6" w:uiPriority="51"/>
+    <w:lsdException w:name="List Table 7 Colorful Accent 6" w:uiPriority="52"/>
+    <w:lsdException w:name="Mention" w:semiHidden="1" w:unhideWhenUsed="1"/>
+    <w:lsdException w:name="Smart Hyperlink" w:semiHidden="1" w:unhideWhenUsed="1"/>
+    <w:lsdException w:name="Hashtag" w:semiHidden="1" w:unhideWhenUsed="1"/>
+    <w:lsdException w:name="Unresolved Mention" w:semiHidden="1" w:unhideWhenUsed="1"/>
+    <w:lsdException w:name="Smart Link" w:semiHidden="1" w:unhideWhenUsed="1"/>
+  </w:latentStyles>
+  <w:style w:type="paragraph" w:default="1" w:styleId="Normal">
+    <w:name w:val="Normal"/>
+    <w:qFormat/>
+    <w:rPr>
+      <w:rFonts w:ascii="Microsoft Sans Serif" w:eastAsia="Microsoft Sans Serif" w:hAnsi="Microsoft Sans Serif" w:cs="Microsoft Sans Serif"/>
+    </w:rPr>
+  </w:style>
+  <w:style w:type="paragraph" w:styleId="Heading1">
+    <w:name w:val="heading 1"/>
+    <w:basedOn w:val="Normal"/>
+    <w:uiPriority w:val="9"/>
+    <w:qFormat/>
+    <w:pPr>
+      <w:ind w:left="138"/>
+      <w:outlineLvl w:val="0"/>
+    </w:pPr>
+    <w:rPr>
+      <w:rFonts w:ascii="Arial" w:eastAsia="Arial" w:hAnsi="Arial" w:cs="Arial"/>
+      <w:b/>
+      <w:bCs/>
+      <w:sz w:val="28"/>
+      <w:szCs w:val="28"/>
+    </w:rPr>
+  </w:style>
+  <w:style w:type="paragraph" w:styleId="Heading2">
+    <w:name w:val="heading 2"/>
+    <w:basedOn w:val="Normal"/>
+    <w:uiPriority w:val="9"/>
+    <w:unhideWhenUsed/>
+    <w:qFormat/>
+    <w:pPr>
+      <w:spacing w:before="77"/>
+      <w:ind w:left="138"/>
+      <w:outlineLvl w:val="1"/>
+    </w:pPr>
+    <w:rPr>
+      <w:rFonts w:ascii="Arial" w:eastAsia="Arial" w:hAnsi="Arial" w:cs="Arial"/>
+      <w:b/>
+      <w:bCs/>
+      <w:sz w:val="24"/>
+      <w:szCs w:val="24"/>
+    </w:rPr>
+  </w:style>
+  <w:style w:type="paragraph" w:styleId="Heading3">
+    <w:name w:val="heading 3"/>
+    <w:basedOn w:val="Normal"/>
+    <w:uiPriority w:val="9"/>
+    <w:unhideWhenUsed/>
+    <w:qFormat/>
+    <w:pPr>
+      <w:spacing w:before="2"/>
+      <w:ind w:left="138"/>
+      <w:outlineLvl w:val="2"/>
+    </w:pPr>
+    <w:rPr>
+      <w:sz w:val="24"/>
+      <w:szCs w:val="24"/>
+    </w:rPr>
+  </w:style>
+  <w:style w:type="character" w:default="1" w:styleId="DefaultParagraphFont">
     <w:name w:val="Default Paragraph Font"/>
     <w:uiPriority w:val="1"/>
     <w:semiHidden/>
     <w:unhideWhenUsed/>
   </w:style>
-  <w:style w:styleId="TableNormal" w:default="1" w:type="table">
-    <w:name w:val="Table Normal"/>
-    <w:uiPriority w:val="2"/>
+  <w:style w:type="table" w:default="1" w:styleId="TableNormal">
+    <w:name w:val="Normal Table"/>
+    <w:uiPriority w:val="99"/>
     <w:semiHidden/>
     <w:unhideWhenUsed/>
-    <w:qFormat/>
     <w:tblPr>
       <w:tblInd w:w="0" w:type="dxa"/>
       <w:tblCellMar>
         <w:top w:w="0" w:type="dxa"/>
-        <w:left w:w="0" w:type="dxa"/>
+        <w:left w:w="108" w:type="dxa"/>
         <w:bottom w:w="0" w:type="dxa"/>
-        <w:right w:w="0" w:type="dxa"/>
+        <w:right w:w="108" w:type="dxa"/>
       </w:tblCellMar>
     </w:tblPr>
   </w:style>
-  <w:style w:styleId="NoList" w:default="1" w:type="numbering">
+  <w:style w:type="numbering" w:default="1" w:styleId="NoList">
     <w:name w:val="No List"/>
     <w:uiPriority w:val="99"/>
     <w:semiHidden/>
     <w:unhideWhenUsed/>
   </w:style>
-  <w:style w:default="1" w:styleId="Normal" w:type="paragraph">
-    <w:name w:val="Normal"/>
-    <w:uiPriority w:val="1"/>
-    <w:qFormat/>
-    <w:pPr/>
-    <w:rPr>
-      <w:rFonts w:ascii="Microsoft Sans Serif" w:hAnsi="Microsoft Sans Serif" w:eastAsia="Microsoft Sans Serif" w:cs="Microsoft Sans Serif"/>
-      <w:lang w:val="en-US" w:eastAsia="en-US" w:bidi="ar-SA"/>
-    </w:rPr>
-  </w:style>
-  <w:style w:styleId="BodyText" w:type="paragraph">
+  <w:style w:type="paragraph" w:styleId="BodyText">
     <w:name w:val="Body Text"/>
     <w:basedOn w:val="Normal"/>
     <w:uiPriority w:val="1"/>
     <w:qFormat/>
-    <w:pPr/>
     <w:rPr>
-      <w:rFonts w:ascii="Microsoft Sans Serif" w:hAnsi="Microsoft Sans Serif" w:eastAsia="Microsoft Sans Serif" w:cs="Microsoft Sans Serif"/>
       <w:sz w:val="20"/>
       <w:szCs w:val="20"/>
-      <w:lang w:val="en-US" w:eastAsia="en-US" w:bidi="ar-SA"/>
     </w:rPr>
   </w:style>
-  <w:style w:styleId="Heading1" w:type="paragraph">
-    <w:name w:val="Heading 1"/>
-    <w:basedOn w:val="Normal"/>
-    <w:uiPriority w:val="1"/>
-    <w:qFormat/>
-    <w:pPr>
-      <w:ind w:left="138"/>
-      <w:outlineLvl w:val="1"/>
-    </w:pPr>
-    <w:rPr>
-      <w:rFonts w:ascii="Arial" w:hAnsi="Arial" w:eastAsia="Arial" w:cs="Arial"/>
-      <w:b/>
-      <w:bCs/>
-      <w:sz w:val="28"/>
-      <w:szCs w:val="28"/>
-      <w:lang w:val="en-US" w:eastAsia="en-US" w:bidi="ar-SA"/>
-    </w:rPr>
-  </w:style>
-  <w:style w:styleId="Heading2" w:type="paragraph">
-    <w:name w:val="Heading 2"/>
-    <w:basedOn w:val="Normal"/>
-    <w:uiPriority w:val="1"/>
-    <w:qFormat/>
-    <w:pPr>
-      <w:spacing w:before="77"/>
-      <w:ind w:left="138"/>
-      <w:outlineLvl w:val="2"/>
-    </w:pPr>
-    <w:rPr>
-      <w:rFonts w:ascii="Arial" w:hAnsi="Arial" w:eastAsia="Arial" w:cs="Arial"/>
-      <w:b/>
-      <w:bCs/>
-      <w:sz w:val="24"/>
-      <w:szCs w:val="24"/>
-      <w:lang w:val="en-US" w:eastAsia="en-US" w:bidi="ar-SA"/>
-    </w:rPr>
-  </w:style>
-  <w:style w:styleId="Heading3" w:type="paragraph">
-    <w:name w:val="Heading 3"/>
-    <w:basedOn w:val="Normal"/>
-    <w:uiPriority w:val="1"/>
-    <w:qFormat/>
-    <w:pPr>
-      <w:spacing w:before="2"/>
-      <w:ind w:left="138"/>
-      <w:outlineLvl w:val="3"/>
-    </w:pPr>
-    <w:rPr>
-      <w:rFonts w:ascii="Microsoft Sans Serif" w:hAnsi="Microsoft Sans Serif" w:eastAsia="Microsoft Sans Serif" w:cs="Microsoft Sans Serif"/>
-      <w:sz w:val="24"/>
-      <w:szCs w:val="24"/>
-      <w:lang w:val="en-US" w:eastAsia="en-US" w:bidi="ar-SA"/>
-    </w:rPr>
-  </w:style>
-  <w:style w:styleId="Title" w:type="paragraph">
+  <w:style w:type="paragraph" w:styleId="Title">
     <w:name w:val="Title"/>
     <w:basedOn w:val="Normal"/>
-    <w:uiPriority w:val="1"/>
+    <w:uiPriority w:val="10"/>
     <w:qFormat/>
     <w:pPr>
       <w:spacing w:before="46"/>
       <w:ind w:left="119"/>
     </w:pPr>
     <w:rPr>
-      <w:rFonts w:ascii="Microsoft Sans Serif" w:hAnsi="Microsoft Sans Serif" w:eastAsia="Microsoft Sans Serif" w:cs="Microsoft Sans Serif"/>
       <w:sz w:val="46"/>
       <w:szCs w:val="46"/>
-      <w:lang w:val="en-US" w:eastAsia="en-US" w:bidi="ar-SA"/>
     </w:rPr>
   </w:style>
-  <w:style w:styleId="ListParagraph" w:type="paragraph">
+  <w:style w:type="paragraph" w:styleId="ListParagraph">
     <w:name w:val="List Paragraph"/>
     <w:basedOn w:val="Normal"/>
     <w:uiPriority w:val="1"/>
     <w:qFormat/>
-    <w:pPr/>
-    <w:rPr>
-      <w:lang w:val="en-US" w:eastAsia="en-US" w:bidi="ar-SA"/>
-    </w:rPr>
   </w:style>
-  <w:style w:styleId="TableParagraph" w:type="paragraph">
+  <w:style w:type="paragraph" w:customStyle="1" w:styleId="TableParagraph">
     <w:name w:val="Table Paragraph"/>
     <w:basedOn w:val="Normal"/>
     <w:uiPriority w:val="1"/>
     <w:qFormat/>
-    <w:pPr/>
-    <w:rPr>
-      <w:lang w:val="en-US" w:eastAsia="en-US" w:bidi="ar-SA"/>
-    </w:rPr>
   </w:style>
 </w:styles>
 </file>

</xml_diff>